<commit_message>
Sửa lại thứ tự các câu
</commit_message>
<xml_diff>
--- a/MS-Word/W3. TN.Lam viec voi cac doi tuong do hoa.docx
+++ b/MS-Word/W3. TN.Lam viec voi cac doi tuong do hoa.docx
@@ -5,204 +5,302 @@
     <w:p>
       <w:pPr>
         <w:rPr>
-          <w:sz w:val="28"/>
-        </w:rPr>
-      </w:pPr>
-      <w:proofErr w:type="spellStart"/>
-      <w:r>
-        <w:rPr>
+          <w:rFonts w:ascii="Times New Roman" w:hAnsi="Times New Roman" w:cs="Times New Roman"/>
+          <w:i/>
+          <w:sz w:val="32"/>
+          <w:szCs w:val="28"/>
+        </w:rPr>
+      </w:pPr>
+      <w:proofErr w:type="spellStart"/>
+      <w:proofErr w:type="gramStart"/>
+      <w:r>
+        <w:rPr>
+          <w:rFonts w:ascii="Times New Roman" w:hAnsi="Times New Roman" w:cs="Times New Roman"/>
           <w:b/>
           <w:bCs/>
-          <w:sz w:val="28"/>
+          <w:i/>
+          <w:sz w:val="32"/>
+          <w:szCs w:val="28"/>
         </w:rPr>
         <w:t>Câu</w:t>
       </w:r>
       <w:proofErr w:type="spellEnd"/>
       <w:r>
         <w:rPr>
+          <w:rFonts w:ascii="Times New Roman" w:hAnsi="Times New Roman" w:cs="Times New Roman"/>
           <w:b/>
           <w:bCs/>
-          <w:sz w:val="28"/>
-        </w:rPr>
-        <w:t xml:space="preserve"> </w:t>
-      </w:r>
-      <w:r>
-        <w:rPr>
-          <w:sz w:val="28"/>
+          <w:i/>
+          <w:sz w:val="32"/>
+          <w:szCs w:val="28"/>
+        </w:rPr>
+        <w:t xml:space="preserve"> </w:t>
+      </w:r>
+      <w:r>
+        <w:rPr>
+          <w:rFonts w:ascii="Times New Roman" w:hAnsi="Times New Roman" w:cs="Times New Roman"/>
+          <w:i/>
+          <w:sz w:val="32"/>
+          <w:szCs w:val="28"/>
         </w:rPr>
         <w:t>1</w:t>
       </w:r>
       <w:r>
         <w:rPr>
-          <w:sz w:val="28"/>
-        </w:rPr>
-        <w:t xml:space="preserve">. </w:t>
-      </w:r>
-      <w:proofErr w:type="spellStart"/>
-      <w:r>
-        <w:rPr>
-          <w:sz w:val="28"/>
+          <w:rFonts w:ascii="Times New Roman" w:hAnsi="Times New Roman" w:cs="Times New Roman"/>
+          <w:i/>
+          <w:sz w:val="32"/>
+          <w:szCs w:val="28"/>
+        </w:rPr>
+        <w:t>.</w:t>
+      </w:r>
+      <w:proofErr w:type="gramEnd"/>
+      <w:r>
+        <w:rPr>
+          <w:rFonts w:ascii="Times New Roman" w:hAnsi="Times New Roman" w:cs="Times New Roman"/>
+          <w:i/>
+          <w:sz w:val="32"/>
+          <w:szCs w:val="28"/>
+        </w:rPr>
+        <w:t xml:space="preserve"> </w:t>
+      </w:r>
+      <w:proofErr w:type="spellStart"/>
+      <w:r>
+        <w:rPr>
+          <w:rFonts w:ascii="Times New Roman" w:hAnsi="Times New Roman" w:cs="Times New Roman"/>
+          <w:i/>
+          <w:sz w:val="32"/>
+          <w:szCs w:val="28"/>
         </w:rPr>
         <w:t>Để</w:t>
       </w:r>
       <w:proofErr w:type="spellEnd"/>
       <w:r>
         <w:rPr>
-          <w:sz w:val="28"/>
-        </w:rPr>
-        <w:t xml:space="preserve"> </w:t>
-      </w:r>
-      <w:proofErr w:type="spellStart"/>
-      <w:r>
-        <w:rPr>
-          <w:sz w:val="28"/>
+          <w:rFonts w:ascii="Times New Roman" w:hAnsi="Times New Roman" w:cs="Times New Roman"/>
+          <w:i/>
+          <w:sz w:val="32"/>
+          <w:szCs w:val="28"/>
+        </w:rPr>
+        <w:t xml:space="preserve"> </w:t>
+      </w:r>
+      <w:proofErr w:type="spellStart"/>
+      <w:r>
+        <w:rPr>
+          <w:rFonts w:ascii="Times New Roman" w:hAnsi="Times New Roman" w:cs="Times New Roman"/>
+          <w:i/>
+          <w:sz w:val="32"/>
+          <w:szCs w:val="28"/>
         </w:rPr>
         <w:t>thay</w:t>
       </w:r>
       <w:proofErr w:type="spellEnd"/>
       <w:r>
         <w:rPr>
-          <w:sz w:val="28"/>
-        </w:rPr>
-        <w:t xml:space="preserve"> </w:t>
-      </w:r>
-      <w:proofErr w:type="spellStart"/>
-      <w:r>
-        <w:rPr>
-          <w:sz w:val="28"/>
+          <w:rFonts w:ascii="Times New Roman" w:hAnsi="Times New Roman" w:cs="Times New Roman"/>
+          <w:i/>
+          <w:sz w:val="32"/>
+          <w:szCs w:val="28"/>
+        </w:rPr>
+        <w:t xml:space="preserve"> </w:t>
+      </w:r>
+      <w:proofErr w:type="spellStart"/>
+      <w:r>
+        <w:rPr>
+          <w:rFonts w:ascii="Times New Roman" w:hAnsi="Times New Roman" w:cs="Times New Roman"/>
+          <w:i/>
+          <w:sz w:val="32"/>
+          <w:szCs w:val="28"/>
         </w:rPr>
         <w:t>đổi</w:t>
       </w:r>
       <w:proofErr w:type="spellEnd"/>
       <w:r>
         <w:rPr>
-          <w:sz w:val="28"/>
-        </w:rPr>
-        <w:t xml:space="preserve"> </w:t>
-      </w:r>
-      <w:proofErr w:type="spellStart"/>
-      <w:r>
-        <w:rPr>
-          <w:sz w:val="28"/>
+          <w:rFonts w:ascii="Times New Roman" w:hAnsi="Times New Roman" w:cs="Times New Roman"/>
+          <w:i/>
+          <w:sz w:val="32"/>
+          <w:szCs w:val="28"/>
+        </w:rPr>
+        <w:t xml:space="preserve"> </w:t>
+      </w:r>
+      <w:proofErr w:type="spellStart"/>
+      <w:r>
+        <w:rPr>
+          <w:rFonts w:ascii="Times New Roman" w:hAnsi="Times New Roman" w:cs="Times New Roman"/>
+          <w:i/>
+          <w:sz w:val="32"/>
+          <w:szCs w:val="28"/>
         </w:rPr>
         <w:t>màu</w:t>
       </w:r>
       <w:proofErr w:type="spellEnd"/>
       <w:r>
         <w:rPr>
-          <w:sz w:val="28"/>
-        </w:rPr>
-        <w:t xml:space="preserve"> </w:t>
-      </w:r>
-      <w:proofErr w:type="spellStart"/>
-      <w:r>
-        <w:rPr>
-          <w:sz w:val="28"/>
+          <w:rFonts w:ascii="Times New Roman" w:hAnsi="Times New Roman" w:cs="Times New Roman"/>
+          <w:i/>
+          <w:sz w:val="32"/>
+          <w:szCs w:val="28"/>
+        </w:rPr>
+        <w:t xml:space="preserve"> </w:t>
+      </w:r>
+      <w:proofErr w:type="spellStart"/>
+      <w:r>
+        <w:rPr>
+          <w:rFonts w:ascii="Times New Roman" w:hAnsi="Times New Roman" w:cs="Times New Roman"/>
+          <w:i/>
+          <w:sz w:val="32"/>
+          <w:szCs w:val="28"/>
         </w:rPr>
         <w:t>nền</w:t>
       </w:r>
       <w:proofErr w:type="spellEnd"/>
       <w:r>
         <w:rPr>
-          <w:sz w:val="28"/>
-        </w:rPr>
-        <w:t xml:space="preserve"> </w:t>
-      </w:r>
-      <w:proofErr w:type="spellStart"/>
-      <w:r>
-        <w:rPr>
-          <w:sz w:val="28"/>
+          <w:rFonts w:ascii="Times New Roman" w:hAnsi="Times New Roman" w:cs="Times New Roman"/>
+          <w:i/>
+          <w:sz w:val="32"/>
+          <w:szCs w:val="28"/>
+        </w:rPr>
+        <w:t xml:space="preserve"> </w:t>
+      </w:r>
+      <w:proofErr w:type="spellStart"/>
+      <w:r>
+        <w:rPr>
+          <w:rFonts w:ascii="Times New Roman" w:hAnsi="Times New Roman" w:cs="Times New Roman"/>
+          <w:i/>
+          <w:sz w:val="32"/>
+          <w:szCs w:val="28"/>
         </w:rPr>
         <w:t>của</w:t>
       </w:r>
       <w:proofErr w:type="spellEnd"/>
       <w:r>
         <w:rPr>
-          <w:sz w:val="28"/>
-        </w:rPr>
-        <w:t xml:space="preserve"> </w:t>
-      </w:r>
-      <w:proofErr w:type="spellStart"/>
-      <w:r>
-        <w:rPr>
-          <w:sz w:val="28"/>
+          <w:rFonts w:ascii="Times New Roman" w:hAnsi="Times New Roman" w:cs="Times New Roman"/>
+          <w:i/>
+          <w:sz w:val="32"/>
+          <w:szCs w:val="28"/>
+        </w:rPr>
+        <w:t xml:space="preserve"> </w:t>
+      </w:r>
+      <w:proofErr w:type="spellStart"/>
+      <w:r>
+        <w:rPr>
+          <w:rFonts w:ascii="Times New Roman" w:hAnsi="Times New Roman" w:cs="Times New Roman"/>
+          <w:i/>
+          <w:sz w:val="32"/>
+          <w:szCs w:val="28"/>
         </w:rPr>
         <w:t>một</w:t>
       </w:r>
       <w:proofErr w:type="spellEnd"/>
       <w:r>
         <w:rPr>
-          <w:sz w:val="28"/>
-        </w:rPr>
-        <w:t xml:space="preserve"> </w:t>
-      </w:r>
-      <w:proofErr w:type="spellStart"/>
-      <w:r>
-        <w:rPr>
-          <w:sz w:val="28"/>
+          <w:rFonts w:ascii="Times New Roman" w:hAnsi="Times New Roman" w:cs="Times New Roman"/>
+          <w:i/>
+          <w:sz w:val="32"/>
+          <w:szCs w:val="28"/>
+        </w:rPr>
+        <w:t xml:space="preserve"> </w:t>
+      </w:r>
+      <w:proofErr w:type="spellStart"/>
+      <w:r>
+        <w:rPr>
+          <w:rFonts w:ascii="Times New Roman" w:hAnsi="Times New Roman" w:cs="Times New Roman"/>
+          <w:i/>
+          <w:sz w:val="32"/>
+          <w:szCs w:val="28"/>
         </w:rPr>
         <w:t>văn</w:t>
       </w:r>
       <w:proofErr w:type="spellEnd"/>
       <w:r>
         <w:rPr>
-          <w:sz w:val="28"/>
-        </w:rPr>
-        <w:t xml:space="preserve"> </w:t>
-      </w:r>
-      <w:proofErr w:type="spellStart"/>
-      <w:r>
-        <w:rPr>
-          <w:sz w:val="28"/>
+          <w:rFonts w:ascii="Times New Roman" w:hAnsi="Times New Roman" w:cs="Times New Roman"/>
+          <w:i/>
+          <w:sz w:val="32"/>
+          <w:szCs w:val="28"/>
+        </w:rPr>
+        <w:t xml:space="preserve"> </w:t>
+      </w:r>
+      <w:proofErr w:type="spellStart"/>
+      <w:r>
+        <w:rPr>
+          <w:rFonts w:ascii="Times New Roman" w:hAnsi="Times New Roman" w:cs="Times New Roman"/>
+          <w:i/>
+          <w:sz w:val="32"/>
+          <w:szCs w:val="28"/>
         </w:rPr>
         <w:t>bản</w:t>
       </w:r>
       <w:proofErr w:type="spellEnd"/>
       <w:r>
         <w:rPr>
-          <w:sz w:val="28"/>
+          <w:rFonts w:ascii="Times New Roman" w:hAnsi="Times New Roman" w:cs="Times New Roman"/>
+          <w:i/>
+          <w:sz w:val="32"/>
+          <w:szCs w:val="28"/>
         </w:rPr>
         <w:t xml:space="preserve">, </w:t>
       </w:r>
       <w:proofErr w:type="spellStart"/>
       <w:r>
         <w:rPr>
-          <w:sz w:val="28"/>
+          <w:rFonts w:ascii="Times New Roman" w:hAnsi="Times New Roman" w:cs="Times New Roman"/>
+          <w:i/>
+          <w:sz w:val="32"/>
+          <w:szCs w:val="28"/>
         </w:rPr>
         <w:t>chúng</w:t>
       </w:r>
       <w:proofErr w:type="spellEnd"/>
       <w:r>
         <w:rPr>
-          <w:sz w:val="28"/>
-        </w:rPr>
-        <w:t xml:space="preserve"> </w:t>
-      </w:r>
-      <w:proofErr w:type="spellStart"/>
-      <w:r>
-        <w:rPr>
-          <w:sz w:val="28"/>
+          <w:rFonts w:ascii="Times New Roman" w:hAnsi="Times New Roman" w:cs="Times New Roman"/>
+          <w:i/>
+          <w:sz w:val="32"/>
+          <w:szCs w:val="28"/>
+        </w:rPr>
+        <w:t xml:space="preserve"> </w:t>
+      </w:r>
+      <w:proofErr w:type="spellStart"/>
+      <w:r>
+        <w:rPr>
+          <w:rFonts w:ascii="Times New Roman" w:hAnsi="Times New Roman" w:cs="Times New Roman"/>
+          <w:i/>
+          <w:sz w:val="32"/>
+          <w:szCs w:val="28"/>
         </w:rPr>
         <w:t>ta</w:t>
       </w:r>
       <w:proofErr w:type="spellEnd"/>
       <w:r>
         <w:rPr>
-          <w:sz w:val="28"/>
-        </w:rPr>
-        <w:t xml:space="preserve"> </w:t>
-      </w:r>
-      <w:proofErr w:type="spellStart"/>
-      <w:r>
-        <w:rPr>
-          <w:sz w:val="28"/>
+          <w:rFonts w:ascii="Times New Roman" w:hAnsi="Times New Roman" w:cs="Times New Roman"/>
+          <w:i/>
+          <w:sz w:val="32"/>
+          <w:szCs w:val="28"/>
+        </w:rPr>
+        <w:t xml:space="preserve"> </w:t>
+      </w:r>
+      <w:proofErr w:type="spellStart"/>
+      <w:r>
+        <w:rPr>
+          <w:rFonts w:ascii="Times New Roman" w:hAnsi="Times New Roman" w:cs="Times New Roman"/>
+          <w:i/>
+          <w:sz w:val="32"/>
+          <w:szCs w:val="28"/>
         </w:rPr>
         <w:t>chọn</w:t>
       </w:r>
       <w:proofErr w:type="spellEnd"/>
       <w:r>
         <w:rPr>
-          <w:sz w:val="28"/>
+          <w:rFonts w:ascii="Times New Roman" w:hAnsi="Times New Roman" w:cs="Times New Roman"/>
+          <w:i/>
+          <w:sz w:val="32"/>
+          <w:szCs w:val="28"/>
         </w:rPr>
         <w:t>:</w:t>
       </w:r>
@@ -215,12 +313,16 @@
         </w:numPr>
         <w:spacing w:after="0" w:line="240" w:lineRule="auto"/>
         <w:rPr>
-          <w:sz w:val="28"/>
-        </w:rPr>
-      </w:pPr>
-      <w:r>
-        <w:rPr>
-          <w:sz w:val="28"/>
+          <w:rFonts w:ascii="Times New Roman" w:hAnsi="Times New Roman" w:cs="Times New Roman"/>
+          <w:sz w:val="32"/>
+          <w:szCs w:val="28"/>
+        </w:rPr>
+      </w:pPr>
+      <w:r>
+        <w:rPr>
+          <w:rFonts w:ascii="Times New Roman" w:hAnsi="Times New Roman" w:cs="Times New Roman"/>
+          <w:sz w:val="32"/>
+          <w:szCs w:val="28"/>
         </w:rPr>
         <w:t>Format\Font\Shading</w:t>
       </w:r>
@@ -233,12 +335,16 @@
         </w:numPr>
         <w:spacing w:after="0" w:line="240" w:lineRule="auto"/>
         <w:rPr>
-          <w:sz w:val="28"/>
-        </w:rPr>
-      </w:pPr>
-      <w:r>
-        <w:rPr>
-          <w:sz w:val="28"/>
+          <w:rFonts w:ascii="Times New Roman" w:hAnsi="Times New Roman" w:cs="Times New Roman"/>
+          <w:sz w:val="32"/>
+          <w:szCs w:val="28"/>
+        </w:rPr>
+      </w:pPr>
+      <w:r>
+        <w:rPr>
+          <w:rFonts w:ascii="Times New Roman" w:hAnsi="Times New Roman" w:cs="Times New Roman"/>
+          <w:sz w:val="32"/>
+          <w:szCs w:val="28"/>
         </w:rPr>
         <w:t>Tools\Format\Font\Shading</w:t>
       </w:r>
@@ -251,14 +357,18 @@
         </w:numPr>
         <w:spacing w:after="0" w:line="240" w:lineRule="auto"/>
         <w:rPr>
+          <w:rFonts w:ascii="Times New Roman" w:hAnsi="Times New Roman" w:cs="Times New Roman"/>
           <w:color w:val="FF00FF"/>
-          <w:sz w:val="28"/>
-        </w:rPr>
-      </w:pPr>
-      <w:r>
-        <w:rPr>
+          <w:sz w:val="32"/>
+          <w:szCs w:val="28"/>
+        </w:rPr>
+      </w:pPr>
+      <w:r>
+        <w:rPr>
+          <w:rFonts w:ascii="Times New Roman" w:hAnsi="Times New Roman" w:cs="Times New Roman"/>
           <w:color w:val="FF00FF"/>
-          <w:sz w:val="28"/>
+          <w:sz w:val="32"/>
+          <w:szCs w:val="28"/>
         </w:rPr>
         <w:t>Format\Border and Shading\Shading</w:t>
       </w:r>
@@ -271,47 +381,82 @@
         </w:numPr>
         <w:spacing w:after="0" w:line="240" w:lineRule="auto"/>
         <w:rPr>
-          <w:sz w:val="28"/>
-        </w:rPr>
-      </w:pPr>
-      <w:r>
-        <w:rPr>
-          <w:sz w:val="28"/>
+          <w:rFonts w:ascii="Times New Roman" w:hAnsi="Times New Roman" w:cs="Times New Roman"/>
+          <w:sz w:val="32"/>
+          <w:szCs w:val="28"/>
+        </w:rPr>
+      </w:pPr>
+      <w:r>
+        <w:rPr>
+          <w:rFonts w:ascii="Times New Roman" w:hAnsi="Times New Roman" w:cs="Times New Roman"/>
+          <w:sz w:val="32"/>
+          <w:szCs w:val="28"/>
         </w:rPr>
         <w:t>Tool\Border and Shading\Shading</w:t>
       </w:r>
     </w:p>
     <w:p>
       <w:pPr>
+        <w:spacing w:after="0" w:line="240" w:lineRule="auto"/>
+        <w:rPr>
+          <w:rFonts w:ascii="Times New Roman" w:hAnsi="Times New Roman" w:cs="Times New Roman"/>
+          <w:sz w:val="32"/>
+          <w:szCs w:val="28"/>
+        </w:rPr>
+      </w:pPr>
+    </w:p>
+    <w:p>
+      <w:pPr>
         <w:pStyle w:val="BodyText"/>
         <w:rPr>
           <w:b w:val="0"/>
-        </w:rPr>
-      </w:pPr>
-      <w:proofErr w:type="spellStart"/>
-      <w:r>
-        <w:rPr>
-          <w:b w:val="0"/>
+          <w:i/>
+          <w:sz w:val="32"/>
+          <w:szCs w:val="28"/>
+        </w:rPr>
+      </w:pPr>
+      <w:proofErr w:type="spellStart"/>
+      <w:r>
+        <w:rPr>
+          <w:i/>
+          <w:sz w:val="32"/>
+          <w:szCs w:val="28"/>
         </w:rPr>
         <w:t>Câu</w:t>
       </w:r>
       <w:proofErr w:type="spellEnd"/>
       <w:r>
         <w:rPr>
-          <w:b w:val="0"/>
+          <w:i/>
+          <w:sz w:val="32"/>
+          <w:szCs w:val="28"/>
         </w:rPr>
         <w:t xml:space="preserve"> 2</w:t>
       </w:r>
       <w:r>
         <w:rPr>
-          <w:b w:val="0"/>
-        </w:rPr>
-        <w:t xml:space="preserve">: </w:t>
-      </w:r>
-      <w:proofErr w:type="spellStart"/>
-      <w:r>
-        <w:rPr>
-          <w:b w:val="0"/>
+          <w:i/>
+          <w:sz w:val="32"/>
+          <w:szCs w:val="28"/>
+        </w:rPr>
+        <w:t>:</w:t>
+      </w:r>
+      <w:r>
+        <w:rPr>
+          <w:b w:val="0"/>
+          <w:i/>
+          <w:sz w:val="32"/>
+          <w:szCs w:val="28"/>
+        </w:rPr>
+        <w:t xml:space="preserve"> </w:t>
+      </w:r>
+      <w:proofErr w:type="spellStart"/>
+      <w:r>
+        <w:rPr>
+          <w:b w:val="0"/>
+          <w:i/>
+          <w:sz w:val="32"/>
+          <w:szCs w:val="28"/>
         </w:rPr>
         <w:t>Trên</w:t>
       </w:r>
@@ -319,13 +464,19 @@
       <w:r>
         <w:rPr>
           <w:b w:val="0"/>
-        </w:rPr>
-        <w:t xml:space="preserve"> </w:t>
-      </w:r>
-      <w:proofErr w:type="spellStart"/>
-      <w:r>
-        <w:rPr>
-          <w:b w:val="0"/>
+          <w:i/>
+          <w:sz w:val="32"/>
+          <w:szCs w:val="28"/>
+        </w:rPr>
+        <w:t xml:space="preserve"> </w:t>
+      </w:r>
+      <w:proofErr w:type="spellStart"/>
+      <w:r>
+        <w:rPr>
+          <w:b w:val="0"/>
+          <w:i/>
+          <w:sz w:val="32"/>
+          <w:szCs w:val="28"/>
         </w:rPr>
         <w:t>hình</w:t>
       </w:r>
@@ -333,13 +484,19 @@
       <w:r>
         <w:rPr>
           <w:b w:val="0"/>
-        </w:rPr>
-        <w:t xml:space="preserve"> </w:t>
-      </w:r>
-      <w:proofErr w:type="spellStart"/>
-      <w:r>
-        <w:rPr>
-          <w:b w:val="0"/>
+          <w:i/>
+          <w:sz w:val="32"/>
+          <w:szCs w:val="28"/>
+        </w:rPr>
+        <w:t xml:space="preserve"> </w:t>
+      </w:r>
+      <w:proofErr w:type="spellStart"/>
+      <w:r>
+        <w:rPr>
+          <w:b w:val="0"/>
+          <w:i/>
+          <w:sz w:val="32"/>
+          <w:szCs w:val="28"/>
         </w:rPr>
         <w:t>vẽ</w:t>
       </w:r>
@@ -347,6 +504,9 @@
       <w:r>
         <w:rPr>
           <w:b w:val="0"/>
+          <w:i/>
+          <w:sz w:val="32"/>
+          <w:szCs w:val="28"/>
         </w:rPr>
         <w:t xml:space="preserve">, </w:t>
       </w:r>
@@ -354,6 +514,9 @@
       <w:r>
         <w:rPr>
           <w:b w:val="0"/>
+          <w:i/>
+          <w:sz w:val="32"/>
+          <w:szCs w:val="28"/>
         </w:rPr>
         <w:t>bạn</w:t>
       </w:r>
@@ -361,13 +524,19 @@
       <w:r>
         <w:rPr>
           <w:b w:val="0"/>
-        </w:rPr>
-        <w:t xml:space="preserve"> </w:t>
-      </w:r>
-      <w:proofErr w:type="spellStart"/>
-      <w:r>
-        <w:rPr>
-          <w:b w:val="0"/>
+          <w:i/>
+          <w:sz w:val="32"/>
+          <w:szCs w:val="28"/>
+        </w:rPr>
+        <w:t xml:space="preserve"> </w:t>
+      </w:r>
+      <w:proofErr w:type="spellStart"/>
+      <w:r>
+        <w:rPr>
+          <w:b w:val="0"/>
+          <w:i/>
+          <w:sz w:val="32"/>
+          <w:szCs w:val="28"/>
         </w:rPr>
         <w:t>muốn</w:t>
       </w:r>
@@ -375,13 +544,19 @@
       <w:r>
         <w:rPr>
           <w:b w:val="0"/>
-        </w:rPr>
-        <w:t xml:space="preserve"> </w:t>
-      </w:r>
-      <w:proofErr w:type="spellStart"/>
-      <w:r>
-        <w:rPr>
-          <w:b w:val="0"/>
+          <w:i/>
+          <w:sz w:val="32"/>
+          <w:szCs w:val="28"/>
+        </w:rPr>
+        <w:t xml:space="preserve"> </w:t>
+      </w:r>
+      <w:proofErr w:type="spellStart"/>
+      <w:r>
+        <w:rPr>
+          <w:b w:val="0"/>
+          <w:i/>
+          <w:sz w:val="32"/>
+          <w:szCs w:val="28"/>
         </w:rPr>
         <w:t>thay</w:t>
       </w:r>
@@ -389,13 +564,19 @@
       <w:r>
         <w:rPr>
           <w:b w:val="0"/>
-        </w:rPr>
-        <w:t xml:space="preserve"> </w:t>
-      </w:r>
-      <w:proofErr w:type="spellStart"/>
-      <w:r>
-        <w:rPr>
-          <w:b w:val="0"/>
+          <w:i/>
+          <w:sz w:val="32"/>
+          <w:szCs w:val="28"/>
+        </w:rPr>
+        <w:t xml:space="preserve"> </w:t>
+      </w:r>
+      <w:proofErr w:type="spellStart"/>
+      <w:r>
+        <w:rPr>
+          <w:b w:val="0"/>
+          <w:i/>
+          <w:sz w:val="32"/>
+          <w:szCs w:val="28"/>
         </w:rPr>
         <w:t>đổi</w:t>
       </w:r>
@@ -403,13 +584,19 @@
       <w:r>
         <w:rPr>
           <w:b w:val="0"/>
-        </w:rPr>
-        <w:t xml:space="preserve"> </w:t>
-      </w:r>
-      <w:proofErr w:type="spellStart"/>
-      <w:r>
-        <w:rPr>
-          <w:b w:val="0"/>
+          <w:i/>
+          <w:sz w:val="32"/>
+          <w:szCs w:val="28"/>
+        </w:rPr>
+        <w:t xml:space="preserve"> </w:t>
+      </w:r>
+      <w:proofErr w:type="spellStart"/>
+      <w:r>
+        <w:rPr>
+          <w:b w:val="0"/>
+          <w:i/>
+          <w:sz w:val="32"/>
+          <w:szCs w:val="28"/>
         </w:rPr>
         <w:t>danh</w:t>
       </w:r>
@@ -417,13 +604,19 @@
       <w:r>
         <w:rPr>
           <w:b w:val="0"/>
-        </w:rPr>
-        <w:t xml:space="preserve"> </w:t>
-      </w:r>
-      <w:proofErr w:type="spellStart"/>
-      <w:r>
-        <w:rPr>
-          <w:b w:val="0"/>
+          <w:i/>
+          <w:sz w:val="32"/>
+          <w:szCs w:val="28"/>
+        </w:rPr>
+        <w:t xml:space="preserve"> </w:t>
+      </w:r>
+      <w:proofErr w:type="spellStart"/>
+      <w:r>
+        <w:rPr>
+          <w:b w:val="0"/>
+          <w:i/>
+          <w:sz w:val="32"/>
+          <w:szCs w:val="28"/>
         </w:rPr>
         <w:t>sách</w:t>
       </w:r>
@@ -431,13 +624,19 @@
       <w:r>
         <w:rPr>
           <w:b w:val="0"/>
-        </w:rPr>
-        <w:t xml:space="preserve"> </w:t>
-      </w:r>
-      <w:proofErr w:type="spellStart"/>
-      <w:r>
-        <w:rPr>
-          <w:b w:val="0"/>
+          <w:i/>
+          <w:sz w:val="32"/>
+          <w:szCs w:val="28"/>
+        </w:rPr>
+        <w:t xml:space="preserve"> </w:t>
+      </w:r>
+      <w:proofErr w:type="spellStart"/>
+      <w:r>
+        <w:rPr>
+          <w:b w:val="0"/>
+          <w:i/>
+          <w:sz w:val="32"/>
+          <w:szCs w:val="28"/>
         </w:rPr>
         <w:t>đang</w:t>
       </w:r>
@@ -445,13 +644,19 @@
       <w:r>
         <w:rPr>
           <w:b w:val="0"/>
-        </w:rPr>
-        <w:t xml:space="preserve"> </w:t>
-      </w:r>
-      <w:proofErr w:type="spellStart"/>
-      <w:r>
-        <w:rPr>
-          <w:b w:val="0"/>
+          <w:i/>
+          <w:sz w:val="32"/>
+          <w:szCs w:val="28"/>
+        </w:rPr>
+        <w:t xml:space="preserve"> </w:t>
+      </w:r>
+      <w:proofErr w:type="spellStart"/>
+      <w:r>
+        <w:rPr>
+          <w:b w:val="0"/>
+          <w:i/>
+          <w:sz w:val="32"/>
+          <w:szCs w:val="28"/>
         </w:rPr>
         <w:t>được</w:t>
       </w:r>
@@ -459,13 +664,19 @@
       <w:r>
         <w:rPr>
           <w:b w:val="0"/>
-        </w:rPr>
-        <w:t xml:space="preserve"> </w:t>
-      </w:r>
-      <w:proofErr w:type="spellStart"/>
-      <w:r>
-        <w:rPr>
-          <w:b w:val="0"/>
+          <w:i/>
+          <w:sz w:val="32"/>
+          <w:szCs w:val="28"/>
+        </w:rPr>
+        <w:t xml:space="preserve"> </w:t>
+      </w:r>
+      <w:proofErr w:type="spellStart"/>
+      <w:r>
+        <w:rPr>
+          <w:b w:val="0"/>
+          <w:i/>
+          <w:sz w:val="32"/>
+          <w:szCs w:val="28"/>
         </w:rPr>
         <w:t>bôi</w:t>
       </w:r>
@@ -473,13 +684,19 @@
       <w:r>
         <w:rPr>
           <w:b w:val="0"/>
-        </w:rPr>
-        <w:t xml:space="preserve"> </w:t>
-      </w:r>
-      <w:proofErr w:type="spellStart"/>
-      <w:r>
-        <w:rPr>
-          <w:b w:val="0"/>
+          <w:i/>
+          <w:sz w:val="32"/>
+          <w:szCs w:val="28"/>
+        </w:rPr>
+        <w:t xml:space="preserve"> </w:t>
+      </w:r>
+      <w:proofErr w:type="spellStart"/>
+      <w:r>
+        <w:rPr>
+          <w:b w:val="0"/>
+          <w:i/>
+          <w:sz w:val="32"/>
+          <w:szCs w:val="28"/>
         </w:rPr>
         <w:t>đen</w:t>
       </w:r>
@@ -487,13 +704,19 @@
       <w:r>
         <w:rPr>
           <w:b w:val="0"/>
-        </w:rPr>
-        <w:t xml:space="preserve"> </w:t>
-      </w:r>
-      <w:proofErr w:type="spellStart"/>
-      <w:r>
-        <w:rPr>
-          <w:b w:val="0"/>
+          <w:i/>
+          <w:sz w:val="32"/>
+          <w:szCs w:val="28"/>
+        </w:rPr>
+        <w:t xml:space="preserve"> </w:t>
+      </w:r>
+      <w:proofErr w:type="spellStart"/>
+      <w:r>
+        <w:rPr>
+          <w:b w:val="0"/>
+          <w:i/>
+          <w:sz w:val="32"/>
+          <w:szCs w:val="28"/>
         </w:rPr>
         <w:t>thành</w:t>
       </w:r>
@@ -501,13 +724,19 @@
       <w:r>
         <w:rPr>
           <w:b w:val="0"/>
-        </w:rPr>
-        <w:t xml:space="preserve"> </w:t>
-      </w:r>
-      <w:proofErr w:type="spellStart"/>
-      <w:r>
-        <w:rPr>
-          <w:b w:val="0"/>
+          <w:i/>
+          <w:sz w:val="32"/>
+          <w:szCs w:val="28"/>
+        </w:rPr>
+        <w:t xml:space="preserve"> </w:t>
+      </w:r>
+      <w:proofErr w:type="spellStart"/>
+      <w:r>
+        <w:rPr>
+          <w:b w:val="0"/>
+          <w:i/>
+          <w:sz w:val="32"/>
+          <w:szCs w:val="28"/>
         </w:rPr>
         <w:t>danh</w:t>
       </w:r>
@@ -515,13 +744,19 @@
       <w:r>
         <w:rPr>
           <w:b w:val="0"/>
-        </w:rPr>
-        <w:t xml:space="preserve"> </w:t>
-      </w:r>
-      <w:proofErr w:type="spellStart"/>
-      <w:r>
-        <w:rPr>
-          <w:b w:val="0"/>
+          <w:i/>
+          <w:sz w:val="32"/>
+          <w:szCs w:val="28"/>
+        </w:rPr>
+        <w:t xml:space="preserve"> </w:t>
+      </w:r>
+      <w:proofErr w:type="spellStart"/>
+      <w:r>
+        <w:rPr>
+          <w:b w:val="0"/>
+          <w:i/>
+          <w:sz w:val="32"/>
+          <w:szCs w:val="28"/>
         </w:rPr>
         <w:t>sách</w:t>
       </w:r>
@@ -529,13 +764,19 @@
       <w:r>
         <w:rPr>
           <w:b w:val="0"/>
-        </w:rPr>
-        <w:t xml:space="preserve"> </w:t>
-      </w:r>
-      <w:proofErr w:type="spellStart"/>
-      <w:r>
-        <w:rPr>
-          <w:b w:val="0"/>
+          <w:i/>
+          <w:sz w:val="32"/>
+          <w:szCs w:val="28"/>
+        </w:rPr>
+        <w:t xml:space="preserve"> </w:t>
+      </w:r>
+      <w:proofErr w:type="spellStart"/>
+      <w:r>
+        <w:rPr>
+          <w:b w:val="0"/>
+          <w:i/>
+          <w:sz w:val="32"/>
+          <w:szCs w:val="28"/>
         </w:rPr>
         <w:t>đánh</w:t>
       </w:r>
@@ -543,13 +784,19 @@
       <w:r>
         <w:rPr>
           <w:b w:val="0"/>
-        </w:rPr>
-        <w:t xml:space="preserve"> </w:t>
-      </w:r>
-      <w:proofErr w:type="spellStart"/>
-      <w:r>
-        <w:rPr>
-          <w:b w:val="0"/>
+          <w:i/>
+          <w:sz w:val="32"/>
+          <w:szCs w:val="28"/>
+        </w:rPr>
+        <w:t xml:space="preserve"> </w:t>
+      </w:r>
+      <w:proofErr w:type="spellStart"/>
+      <w:r>
+        <w:rPr>
+          <w:b w:val="0"/>
+          <w:i/>
+          <w:sz w:val="32"/>
+          <w:szCs w:val="28"/>
         </w:rPr>
         <w:t>số</w:t>
       </w:r>
@@ -557,13 +804,19 @@
       <w:r>
         <w:rPr>
           <w:b w:val="0"/>
-        </w:rPr>
-        <w:t xml:space="preserve"> </w:t>
-      </w:r>
-      <w:proofErr w:type="spellStart"/>
-      <w:r>
-        <w:rPr>
-          <w:b w:val="0"/>
+          <w:i/>
+          <w:sz w:val="32"/>
+          <w:szCs w:val="28"/>
+        </w:rPr>
+        <w:t xml:space="preserve"> </w:t>
+      </w:r>
+      <w:proofErr w:type="spellStart"/>
+      <w:r>
+        <w:rPr>
+          <w:b w:val="0"/>
+          <w:i/>
+          <w:sz w:val="32"/>
+          <w:szCs w:val="28"/>
         </w:rPr>
         <w:t>thứ</w:t>
       </w:r>
@@ -571,13 +824,19 @@
       <w:r>
         <w:rPr>
           <w:b w:val="0"/>
-        </w:rPr>
-        <w:t xml:space="preserve"> </w:t>
-      </w:r>
-      <w:proofErr w:type="spellStart"/>
-      <w:r>
-        <w:rPr>
-          <w:b w:val="0"/>
+          <w:i/>
+          <w:sz w:val="32"/>
+          <w:szCs w:val="28"/>
+        </w:rPr>
+        <w:t xml:space="preserve"> </w:t>
+      </w:r>
+      <w:proofErr w:type="spellStart"/>
+      <w:r>
+        <w:rPr>
+          <w:b w:val="0"/>
+          <w:i/>
+          <w:sz w:val="32"/>
+          <w:szCs w:val="28"/>
         </w:rPr>
         <w:t>tự</w:t>
       </w:r>
@@ -585,6 +844,9 @@
       <w:r>
         <w:rPr>
           <w:b w:val="0"/>
+          <w:i/>
+          <w:sz w:val="32"/>
+          <w:szCs w:val="28"/>
         </w:rPr>
         <w:t xml:space="preserve">, </w:t>
       </w:r>
@@ -592,6 +854,9 @@
       <w:r>
         <w:rPr>
           <w:b w:val="0"/>
+          <w:i/>
+          <w:sz w:val="32"/>
+          <w:szCs w:val="28"/>
         </w:rPr>
         <w:t>bạn</w:t>
       </w:r>
@@ -599,13 +864,19 @@
       <w:r>
         <w:rPr>
           <w:b w:val="0"/>
-        </w:rPr>
-        <w:t xml:space="preserve"> </w:t>
-      </w:r>
-      <w:proofErr w:type="spellStart"/>
-      <w:r>
-        <w:rPr>
-          <w:b w:val="0"/>
+          <w:i/>
+          <w:sz w:val="32"/>
+          <w:szCs w:val="28"/>
+        </w:rPr>
+        <w:t xml:space="preserve"> </w:t>
+      </w:r>
+      <w:proofErr w:type="spellStart"/>
+      <w:r>
+        <w:rPr>
+          <w:b w:val="0"/>
+          <w:i/>
+          <w:sz w:val="32"/>
+          <w:szCs w:val="28"/>
         </w:rPr>
         <w:t>nhấn</w:t>
       </w:r>
@@ -613,13 +884,19 @@
       <w:r>
         <w:rPr>
           <w:b w:val="0"/>
-        </w:rPr>
-        <w:t xml:space="preserve"> </w:t>
-      </w:r>
-      <w:proofErr w:type="spellStart"/>
-      <w:r>
-        <w:rPr>
-          <w:b w:val="0"/>
+          <w:i/>
+          <w:sz w:val="32"/>
+          <w:szCs w:val="28"/>
+        </w:rPr>
+        <w:t xml:space="preserve"> </w:t>
+      </w:r>
+      <w:proofErr w:type="spellStart"/>
+      <w:r>
+        <w:rPr>
+          <w:b w:val="0"/>
+          <w:i/>
+          <w:sz w:val="32"/>
+          <w:szCs w:val="28"/>
         </w:rPr>
         <w:t>vào</w:t>
       </w:r>
@@ -627,6 +904,9 @@
       <w:r>
         <w:rPr>
           <w:b w:val="0"/>
+          <w:i/>
+          <w:sz w:val="32"/>
+          <w:szCs w:val="28"/>
         </w:rPr>
         <w:t xml:space="preserve"> menu </w:t>
       </w:r>
@@ -634,6 +914,9 @@
       <w:r>
         <w:rPr>
           <w:b w:val="0"/>
+          <w:i/>
+          <w:sz w:val="32"/>
+          <w:szCs w:val="28"/>
         </w:rPr>
         <w:t>nào</w:t>
       </w:r>
@@ -641,13 +924,19 @@
       <w:r>
         <w:rPr>
           <w:b w:val="0"/>
-        </w:rPr>
-        <w:t xml:space="preserve"> </w:t>
-      </w:r>
-      <w:proofErr w:type="spellStart"/>
-      <w:r>
-        <w:rPr>
-          <w:b w:val="0"/>
+          <w:i/>
+          <w:sz w:val="32"/>
+          <w:szCs w:val="28"/>
+        </w:rPr>
+        <w:t xml:space="preserve"> </w:t>
+      </w:r>
+      <w:proofErr w:type="spellStart"/>
+      <w:r>
+        <w:rPr>
+          <w:b w:val="0"/>
+          <w:i/>
+          <w:sz w:val="32"/>
+          <w:szCs w:val="28"/>
         </w:rPr>
         <w:t>để</w:t>
       </w:r>
@@ -655,13 +944,19 @@
       <w:r>
         <w:rPr>
           <w:b w:val="0"/>
-        </w:rPr>
-        <w:t xml:space="preserve"> </w:t>
-      </w:r>
-      <w:proofErr w:type="spellStart"/>
-      <w:r>
-        <w:rPr>
-          <w:b w:val="0"/>
+          <w:i/>
+          <w:sz w:val="32"/>
+          <w:szCs w:val="28"/>
+        </w:rPr>
+        <w:t xml:space="preserve"> </w:t>
+      </w:r>
+      <w:proofErr w:type="spellStart"/>
+      <w:r>
+        <w:rPr>
+          <w:b w:val="0"/>
+          <w:i/>
+          <w:sz w:val="32"/>
+          <w:szCs w:val="28"/>
         </w:rPr>
         <w:t>có</w:t>
       </w:r>
@@ -669,13 +964,19 @@
       <w:r>
         <w:rPr>
           <w:b w:val="0"/>
-        </w:rPr>
-        <w:t xml:space="preserve"> </w:t>
-      </w:r>
-      <w:proofErr w:type="spellStart"/>
-      <w:r>
-        <w:rPr>
-          <w:b w:val="0"/>
+          <w:i/>
+          <w:sz w:val="32"/>
+          <w:szCs w:val="28"/>
+        </w:rPr>
+        <w:t xml:space="preserve"> </w:t>
+      </w:r>
+      <w:proofErr w:type="spellStart"/>
+      <w:r>
+        <w:rPr>
+          <w:b w:val="0"/>
+          <w:i/>
+          <w:sz w:val="32"/>
+          <w:szCs w:val="28"/>
         </w:rPr>
         <w:t>thể</w:t>
       </w:r>
@@ -683,13 +984,19 @@
       <w:r>
         <w:rPr>
           <w:b w:val="0"/>
-        </w:rPr>
-        <w:t xml:space="preserve"> </w:t>
-      </w:r>
-      <w:proofErr w:type="spellStart"/>
-      <w:r>
-        <w:rPr>
-          <w:b w:val="0"/>
+          <w:i/>
+          <w:sz w:val="32"/>
+          <w:szCs w:val="28"/>
+        </w:rPr>
+        <w:t xml:space="preserve"> </w:t>
+      </w:r>
+      <w:proofErr w:type="spellStart"/>
+      <w:r>
+        <w:rPr>
+          <w:b w:val="0"/>
+          <w:i/>
+          <w:sz w:val="32"/>
+          <w:szCs w:val="28"/>
         </w:rPr>
         <w:t>truy</w:t>
       </w:r>
@@ -697,13 +1004,19 @@
       <w:r>
         <w:rPr>
           <w:b w:val="0"/>
-        </w:rPr>
-        <w:t xml:space="preserve"> </w:t>
-      </w:r>
-      <w:proofErr w:type="spellStart"/>
-      <w:r>
-        <w:rPr>
-          <w:b w:val="0"/>
+          <w:i/>
+          <w:sz w:val="32"/>
+          <w:szCs w:val="28"/>
+        </w:rPr>
+        <w:t xml:space="preserve"> </w:t>
+      </w:r>
+      <w:proofErr w:type="spellStart"/>
+      <w:r>
+        <w:rPr>
+          <w:b w:val="0"/>
+          <w:i/>
+          <w:sz w:val="32"/>
+          <w:szCs w:val="28"/>
         </w:rPr>
         <w:t>xuất</w:t>
       </w:r>
@@ -711,13 +1024,19 @@
       <w:r>
         <w:rPr>
           <w:b w:val="0"/>
-        </w:rPr>
-        <w:t xml:space="preserve"> </w:t>
-      </w:r>
-      <w:proofErr w:type="spellStart"/>
-      <w:r>
-        <w:rPr>
-          <w:b w:val="0"/>
+          <w:i/>
+          <w:sz w:val="32"/>
+          <w:szCs w:val="28"/>
+        </w:rPr>
+        <w:t xml:space="preserve"> </w:t>
+      </w:r>
+      <w:proofErr w:type="spellStart"/>
+      <w:r>
+        <w:rPr>
+          <w:b w:val="0"/>
+          <w:i/>
+          <w:sz w:val="32"/>
+          <w:szCs w:val="28"/>
         </w:rPr>
         <w:t>đến</w:t>
       </w:r>
@@ -725,13 +1044,19 @@
       <w:r>
         <w:rPr>
           <w:b w:val="0"/>
-        </w:rPr>
-        <w:t xml:space="preserve"> </w:t>
-      </w:r>
-      <w:proofErr w:type="spellStart"/>
-      <w:r>
-        <w:rPr>
-          <w:b w:val="0"/>
+          <w:i/>
+          <w:sz w:val="32"/>
+          <w:szCs w:val="28"/>
+        </w:rPr>
+        <w:t xml:space="preserve"> </w:t>
+      </w:r>
+      <w:proofErr w:type="spellStart"/>
+      <w:r>
+        <w:rPr>
+          <w:b w:val="0"/>
+          <w:i/>
+          <w:sz w:val="32"/>
+          <w:szCs w:val="28"/>
         </w:rPr>
         <w:t>chức</w:t>
       </w:r>
@@ -739,13 +1064,19 @@
       <w:r>
         <w:rPr>
           <w:b w:val="0"/>
-        </w:rPr>
-        <w:t xml:space="preserve"> </w:t>
-      </w:r>
-      <w:proofErr w:type="spellStart"/>
-      <w:r>
-        <w:rPr>
-          <w:b w:val="0"/>
+          <w:i/>
+          <w:sz w:val="32"/>
+          <w:szCs w:val="28"/>
+        </w:rPr>
+        <w:t xml:space="preserve"> </w:t>
+      </w:r>
+      <w:proofErr w:type="spellStart"/>
+      <w:r>
+        <w:rPr>
+          <w:b w:val="0"/>
+          <w:i/>
+          <w:sz w:val="32"/>
+          <w:szCs w:val="28"/>
         </w:rPr>
         <w:t>năng</w:t>
       </w:r>
@@ -753,13 +1084,19 @@
       <w:r>
         <w:rPr>
           <w:b w:val="0"/>
-        </w:rPr>
-        <w:t xml:space="preserve"> </w:t>
-      </w:r>
-      <w:proofErr w:type="spellStart"/>
-      <w:r>
-        <w:rPr>
-          <w:b w:val="0"/>
+          <w:i/>
+          <w:sz w:val="32"/>
+          <w:szCs w:val="28"/>
+        </w:rPr>
+        <w:t xml:space="preserve"> </w:t>
+      </w:r>
+      <w:proofErr w:type="spellStart"/>
+      <w:r>
+        <w:rPr>
+          <w:b w:val="0"/>
+          <w:i/>
+          <w:sz w:val="32"/>
+          <w:szCs w:val="28"/>
         </w:rPr>
         <w:t>mong</w:t>
       </w:r>
@@ -767,13 +1104,19 @@
       <w:r>
         <w:rPr>
           <w:b w:val="0"/>
-        </w:rPr>
-        <w:t xml:space="preserve"> </w:t>
-      </w:r>
-      <w:proofErr w:type="spellStart"/>
-      <w:r>
-        <w:rPr>
-          <w:b w:val="0"/>
+          <w:i/>
+          <w:sz w:val="32"/>
+          <w:szCs w:val="28"/>
+        </w:rPr>
+        <w:t xml:space="preserve"> </w:t>
+      </w:r>
+      <w:proofErr w:type="spellStart"/>
+      <w:r>
+        <w:rPr>
+          <w:b w:val="0"/>
+          <w:i/>
+          <w:sz w:val="32"/>
+          <w:szCs w:val="28"/>
         </w:rPr>
         <w:t>muốn</w:t>
       </w:r>
@@ -782,17 +1125,21 @@
     <w:p>
       <w:pPr>
         <w:rPr>
+          <w:rFonts w:ascii="Times New Roman" w:hAnsi="Times New Roman" w:cs="Times New Roman"/>
           <w:b/>
           <w:bCs/>
-          <w:sz w:val="28"/>
-        </w:rPr>
-      </w:pPr>
-      <w:r>
-        <w:rPr>
+          <w:sz w:val="32"/>
+          <w:szCs w:val="28"/>
+        </w:rPr>
+      </w:pPr>
+      <w:r>
+        <w:rPr>
+          <w:rFonts w:ascii="Times New Roman" w:hAnsi="Times New Roman" w:cs="Times New Roman"/>
           <w:b/>
           <w:bCs/>
           <w:noProof/>
-          <w:sz w:val="28"/>
+          <w:sz w:val="32"/>
+          <w:szCs w:val="28"/>
         </w:rPr>
         <w:drawing>
           <wp:inline distT="0" distB="0" distL="0" distR="0">
@@ -849,14 +1196,18 @@
         </w:numPr>
         <w:spacing w:after="0" w:line="240" w:lineRule="auto"/>
         <w:rPr>
-          <w:bCs/>
-          <w:sz w:val="28"/>
-        </w:rPr>
-      </w:pPr>
-      <w:r>
-        <w:rPr>
-          <w:bCs/>
-          <w:sz w:val="28"/>
+          <w:rFonts w:ascii="Times New Roman" w:hAnsi="Times New Roman" w:cs="Times New Roman"/>
+          <w:bCs/>
+          <w:sz w:val="32"/>
+          <w:szCs w:val="28"/>
+        </w:rPr>
+      </w:pPr>
+      <w:r>
+        <w:rPr>
+          <w:rFonts w:ascii="Times New Roman" w:hAnsi="Times New Roman" w:cs="Times New Roman"/>
+          <w:bCs/>
+          <w:sz w:val="32"/>
+          <w:szCs w:val="28"/>
         </w:rPr>
         <w:t>Menu File</w:t>
       </w:r>
@@ -869,14 +1220,18 @@
         </w:numPr>
         <w:spacing w:after="0" w:line="240" w:lineRule="auto"/>
         <w:rPr>
-          <w:bCs/>
-          <w:sz w:val="28"/>
-        </w:rPr>
-      </w:pPr>
-      <w:r>
-        <w:rPr>
-          <w:bCs/>
-          <w:sz w:val="28"/>
+          <w:rFonts w:ascii="Times New Roman" w:hAnsi="Times New Roman" w:cs="Times New Roman"/>
+          <w:bCs/>
+          <w:sz w:val="32"/>
+          <w:szCs w:val="28"/>
+        </w:rPr>
+      </w:pPr>
+      <w:r>
+        <w:rPr>
+          <w:rFonts w:ascii="Times New Roman" w:hAnsi="Times New Roman" w:cs="Times New Roman"/>
+          <w:bCs/>
+          <w:sz w:val="32"/>
+          <w:szCs w:val="28"/>
         </w:rPr>
         <w:t>Menu Edit</w:t>
       </w:r>
@@ -889,16 +1244,20 @@
         </w:numPr>
         <w:spacing w:after="0" w:line="240" w:lineRule="auto"/>
         <w:rPr>
+          <w:rFonts w:ascii="Times New Roman" w:hAnsi="Times New Roman" w:cs="Times New Roman"/>
           <w:bCs/>
           <w:color w:val="FF00FF"/>
-          <w:sz w:val="28"/>
-        </w:rPr>
-      </w:pPr>
-      <w:r>
-        <w:rPr>
+          <w:sz w:val="32"/>
+          <w:szCs w:val="28"/>
+        </w:rPr>
+      </w:pPr>
+      <w:r>
+        <w:rPr>
+          <w:rFonts w:ascii="Times New Roman" w:hAnsi="Times New Roman" w:cs="Times New Roman"/>
           <w:bCs/>
           <w:color w:val="FF00FF"/>
-          <w:sz w:val="28"/>
+          <w:sz w:val="32"/>
+          <w:szCs w:val="28"/>
         </w:rPr>
         <w:t>Menu Format</w:t>
       </w:r>
@@ -912,389 +1271,553 @@
         </w:numPr>
         <w:rPr>
           <w:b w:val="0"/>
-          <w:sz w:val="28"/>
-        </w:rPr>
-      </w:pPr>
-      <w:r>
-        <w:rPr>
-          <w:b w:val="0"/>
-          <w:sz w:val="28"/>
+          <w:sz w:val="32"/>
+          <w:szCs w:val="28"/>
+        </w:rPr>
+      </w:pPr>
+      <w:r>
+        <w:rPr>
+          <w:b w:val="0"/>
+          <w:sz w:val="32"/>
+          <w:szCs w:val="28"/>
         </w:rPr>
         <w:t>Menu Tools</w:t>
       </w:r>
     </w:p>
-    <w:p/>
-    <w:p>
-      <w:pPr>
-        <w:rPr>
-          <w:bCs/>
-          <w:sz w:val="28"/>
-        </w:rPr>
-      </w:pPr>
-      <w:proofErr w:type="spellStart"/>
-      <w:r>
-        <w:rPr>
-          <w:bCs/>
-          <w:sz w:val="28"/>
+    <w:p>
+      <w:pPr>
+        <w:rPr>
+          <w:rFonts w:ascii="Times New Roman" w:hAnsi="Times New Roman" w:cs="Times New Roman"/>
+          <w:sz w:val="32"/>
+          <w:szCs w:val="28"/>
+        </w:rPr>
+      </w:pPr>
+    </w:p>
+    <w:p>
+      <w:pPr>
+        <w:rPr>
+          <w:rFonts w:ascii="Times New Roman" w:hAnsi="Times New Roman" w:cs="Times New Roman"/>
+          <w:bCs/>
+          <w:i/>
+          <w:sz w:val="32"/>
+          <w:szCs w:val="28"/>
+        </w:rPr>
+      </w:pPr>
+      <w:proofErr w:type="spellStart"/>
+      <w:r>
+        <w:rPr>
+          <w:rFonts w:ascii="Times New Roman" w:hAnsi="Times New Roman" w:cs="Times New Roman"/>
+          <w:b/>
+          <w:bCs/>
+          <w:i/>
+          <w:sz w:val="32"/>
+          <w:szCs w:val="28"/>
         </w:rPr>
         <w:t>Câu</w:t>
       </w:r>
       <w:proofErr w:type="spellEnd"/>
       <w:r>
         <w:rPr>
-          <w:bCs/>
-          <w:sz w:val="28"/>
+          <w:rFonts w:ascii="Times New Roman" w:hAnsi="Times New Roman" w:cs="Times New Roman"/>
+          <w:b/>
+          <w:bCs/>
+          <w:i/>
+          <w:sz w:val="32"/>
+          <w:szCs w:val="28"/>
         </w:rPr>
         <w:t xml:space="preserve"> 3</w:t>
       </w:r>
       <w:r>
         <w:rPr>
-          <w:bCs/>
-          <w:sz w:val="28"/>
-        </w:rPr>
-        <w:t xml:space="preserve">: Theo </w:t>
-      </w:r>
-      <w:proofErr w:type="spellStart"/>
-      <w:r>
-        <w:rPr>
-          <w:bCs/>
-          <w:sz w:val="28"/>
+          <w:rFonts w:ascii="Times New Roman" w:hAnsi="Times New Roman" w:cs="Times New Roman"/>
+          <w:b/>
+          <w:bCs/>
+          <w:i/>
+          <w:sz w:val="32"/>
+          <w:szCs w:val="28"/>
+        </w:rPr>
+        <w:t>:</w:t>
+      </w:r>
+      <w:r>
+        <w:rPr>
+          <w:rFonts w:ascii="Times New Roman" w:hAnsi="Times New Roman" w:cs="Times New Roman"/>
+          <w:bCs/>
+          <w:i/>
+          <w:sz w:val="32"/>
+          <w:szCs w:val="28"/>
+        </w:rPr>
+        <w:t xml:space="preserve"> Theo </w:t>
+      </w:r>
+      <w:proofErr w:type="spellStart"/>
+      <w:r>
+        <w:rPr>
+          <w:rFonts w:ascii="Times New Roman" w:hAnsi="Times New Roman" w:cs="Times New Roman"/>
+          <w:bCs/>
+          <w:i/>
+          <w:sz w:val="32"/>
+          <w:szCs w:val="28"/>
         </w:rPr>
         <w:t>hình</w:t>
       </w:r>
       <w:proofErr w:type="spellEnd"/>
       <w:r>
         <w:rPr>
-          <w:bCs/>
-          <w:sz w:val="28"/>
+          <w:rFonts w:ascii="Times New Roman" w:hAnsi="Times New Roman" w:cs="Times New Roman"/>
+          <w:bCs/>
+          <w:i/>
+          <w:sz w:val="32"/>
+          <w:szCs w:val="28"/>
         </w:rPr>
         <w:t xml:space="preserve"> minh </w:t>
       </w:r>
       <w:proofErr w:type="spellStart"/>
       <w:r>
         <w:rPr>
-          <w:bCs/>
-          <w:sz w:val="28"/>
+          <w:rFonts w:ascii="Times New Roman" w:hAnsi="Times New Roman" w:cs="Times New Roman"/>
+          <w:bCs/>
+          <w:i/>
+          <w:sz w:val="32"/>
+          <w:szCs w:val="28"/>
         </w:rPr>
         <w:t>hoạ</w:t>
       </w:r>
       <w:proofErr w:type="spellEnd"/>
       <w:r>
         <w:rPr>
-          <w:bCs/>
-          <w:sz w:val="28"/>
+          <w:rFonts w:ascii="Times New Roman" w:hAnsi="Times New Roman" w:cs="Times New Roman"/>
+          <w:bCs/>
+          <w:i/>
+          <w:sz w:val="32"/>
+          <w:szCs w:val="28"/>
         </w:rPr>
         <w:t xml:space="preserve">, </w:t>
       </w:r>
       <w:proofErr w:type="spellStart"/>
       <w:r>
         <w:rPr>
-          <w:bCs/>
-          <w:sz w:val="28"/>
+          <w:rFonts w:ascii="Times New Roman" w:hAnsi="Times New Roman" w:cs="Times New Roman"/>
+          <w:bCs/>
+          <w:i/>
+          <w:sz w:val="32"/>
+          <w:szCs w:val="28"/>
         </w:rPr>
         <w:t>bạn</w:t>
       </w:r>
       <w:proofErr w:type="spellEnd"/>
       <w:r>
         <w:rPr>
-          <w:bCs/>
-          <w:sz w:val="28"/>
-        </w:rPr>
-        <w:t xml:space="preserve"> </w:t>
-      </w:r>
-      <w:proofErr w:type="spellStart"/>
-      <w:r>
-        <w:rPr>
-          <w:bCs/>
-          <w:sz w:val="28"/>
+          <w:rFonts w:ascii="Times New Roman" w:hAnsi="Times New Roman" w:cs="Times New Roman"/>
+          <w:bCs/>
+          <w:i/>
+          <w:sz w:val="32"/>
+          <w:szCs w:val="28"/>
+        </w:rPr>
+        <w:t xml:space="preserve"> </w:t>
+      </w:r>
+      <w:proofErr w:type="spellStart"/>
+      <w:r>
+        <w:rPr>
+          <w:rFonts w:ascii="Times New Roman" w:hAnsi="Times New Roman" w:cs="Times New Roman"/>
+          <w:bCs/>
+          <w:i/>
+          <w:sz w:val="32"/>
+          <w:szCs w:val="28"/>
         </w:rPr>
         <w:t>muốn</w:t>
       </w:r>
       <w:proofErr w:type="spellEnd"/>
       <w:r>
         <w:rPr>
-          <w:bCs/>
-          <w:sz w:val="28"/>
-        </w:rPr>
-        <w:t xml:space="preserve"> </w:t>
-      </w:r>
-      <w:proofErr w:type="spellStart"/>
-      <w:r>
-        <w:rPr>
-          <w:bCs/>
-          <w:sz w:val="28"/>
+          <w:rFonts w:ascii="Times New Roman" w:hAnsi="Times New Roman" w:cs="Times New Roman"/>
+          <w:bCs/>
+          <w:i/>
+          <w:sz w:val="32"/>
+          <w:szCs w:val="28"/>
+        </w:rPr>
+        <w:t xml:space="preserve"> </w:t>
+      </w:r>
+      <w:proofErr w:type="spellStart"/>
+      <w:r>
+        <w:rPr>
+          <w:rFonts w:ascii="Times New Roman" w:hAnsi="Times New Roman" w:cs="Times New Roman"/>
+          <w:bCs/>
+          <w:i/>
+          <w:sz w:val="32"/>
+          <w:szCs w:val="28"/>
         </w:rPr>
         <w:t>làm</w:t>
       </w:r>
       <w:proofErr w:type="spellEnd"/>
       <w:r>
         <w:rPr>
-          <w:bCs/>
-          <w:sz w:val="28"/>
-        </w:rPr>
-        <w:t xml:space="preserve"> </w:t>
-      </w:r>
-      <w:proofErr w:type="spellStart"/>
-      <w:r>
-        <w:rPr>
-          <w:bCs/>
-          <w:sz w:val="28"/>
+          <w:rFonts w:ascii="Times New Roman" w:hAnsi="Times New Roman" w:cs="Times New Roman"/>
+          <w:bCs/>
+          <w:i/>
+          <w:sz w:val="32"/>
+          <w:szCs w:val="28"/>
+        </w:rPr>
+        <w:t xml:space="preserve"> </w:t>
+      </w:r>
+      <w:proofErr w:type="spellStart"/>
+      <w:r>
+        <w:rPr>
+          <w:rFonts w:ascii="Times New Roman" w:hAnsi="Times New Roman" w:cs="Times New Roman"/>
+          <w:bCs/>
+          <w:i/>
+          <w:sz w:val="32"/>
+          <w:szCs w:val="28"/>
         </w:rPr>
         <w:t>cho</w:t>
       </w:r>
       <w:proofErr w:type="spellEnd"/>
       <w:r>
         <w:rPr>
-          <w:bCs/>
-          <w:sz w:val="28"/>
-        </w:rPr>
-        <w:t xml:space="preserve"> </w:t>
-      </w:r>
-      <w:proofErr w:type="spellStart"/>
-      <w:r>
-        <w:rPr>
-          <w:bCs/>
-          <w:sz w:val="28"/>
+          <w:rFonts w:ascii="Times New Roman" w:hAnsi="Times New Roman" w:cs="Times New Roman"/>
+          <w:bCs/>
+          <w:i/>
+          <w:sz w:val="32"/>
+          <w:szCs w:val="28"/>
+        </w:rPr>
+        <w:t xml:space="preserve"> </w:t>
+      </w:r>
+      <w:proofErr w:type="spellStart"/>
+      <w:r>
+        <w:rPr>
+          <w:rFonts w:ascii="Times New Roman" w:hAnsi="Times New Roman" w:cs="Times New Roman"/>
+          <w:bCs/>
+          <w:i/>
+          <w:sz w:val="32"/>
+          <w:szCs w:val="28"/>
         </w:rPr>
         <w:t>dãy</w:t>
       </w:r>
       <w:proofErr w:type="spellEnd"/>
       <w:r>
         <w:rPr>
-          <w:bCs/>
-          <w:sz w:val="28"/>
-        </w:rPr>
-        <w:t xml:space="preserve"> </w:t>
-      </w:r>
-      <w:proofErr w:type="spellStart"/>
-      <w:r>
-        <w:rPr>
-          <w:bCs/>
-          <w:sz w:val="28"/>
+          <w:rFonts w:ascii="Times New Roman" w:hAnsi="Times New Roman" w:cs="Times New Roman"/>
+          <w:bCs/>
+          <w:i/>
+          <w:sz w:val="32"/>
+          <w:szCs w:val="28"/>
+        </w:rPr>
+        <w:t xml:space="preserve"> </w:t>
+      </w:r>
+      <w:proofErr w:type="spellStart"/>
+      <w:r>
+        <w:rPr>
+          <w:rFonts w:ascii="Times New Roman" w:hAnsi="Times New Roman" w:cs="Times New Roman"/>
+          <w:bCs/>
+          <w:i/>
+          <w:sz w:val="32"/>
+          <w:szCs w:val="28"/>
         </w:rPr>
         <w:t>chữ</w:t>
       </w:r>
       <w:proofErr w:type="spellEnd"/>
       <w:r>
         <w:rPr>
-          <w:bCs/>
-          <w:sz w:val="28"/>
-        </w:rPr>
-        <w:t xml:space="preserve"> </w:t>
-      </w:r>
-      <w:proofErr w:type="spellStart"/>
-      <w:r>
-        <w:rPr>
-          <w:bCs/>
-          <w:sz w:val="28"/>
+          <w:rFonts w:ascii="Times New Roman" w:hAnsi="Times New Roman" w:cs="Times New Roman"/>
+          <w:bCs/>
+          <w:i/>
+          <w:sz w:val="32"/>
+          <w:szCs w:val="28"/>
+        </w:rPr>
+        <w:t xml:space="preserve"> </w:t>
+      </w:r>
+      <w:proofErr w:type="spellStart"/>
+      <w:r>
+        <w:rPr>
+          <w:rFonts w:ascii="Times New Roman" w:hAnsi="Times New Roman" w:cs="Times New Roman"/>
+          <w:bCs/>
+          <w:i/>
+          <w:sz w:val="32"/>
+          <w:szCs w:val="28"/>
         </w:rPr>
         <w:t>cái</w:t>
       </w:r>
       <w:proofErr w:type="spellEnd"/>
       <w:r>
         <w:rPr>
-          <w:bCs/>
-          <w:sz w:val="28"/>
-        </w:rPr>
-        <w:t xml:space="preserve"> </w:t>
-      </w:r>
-      <w:proofErr w:type="spellStart"/>
-      <w:r>
-        <w:rPr>
-          <w:bCs/>
-          <w:sz w:val="28"/>
+          <w:rFonts w:ascii="Times New Roman" w:hAnsi="Times New Roman" w:cs="Times New Roman"/>
+          <w:bCs/>
+          <w:i/>
+          <w:sz w:val="32"/>
+          <w:szCs w:val="28"/>
+        </w:rPr>
+        <w:t xml:space="preserve"> </w:t>
+      </w:r>
+      <w:proofErr w:type="spellStart"/>
+      <w:r>
+        <w:rPr>
+          <w:rFonts w:ascii="Times New Roman" w:hAnsi="Times New Roman" w:cs="Times New Roman"/>
+          <w:bCs/>
+          <w:i/>
+          <w:sz w:val="32"/>
+          <w:szCs w:val="28"/>
         </w:rPr>
         <w:t>các</w:t>
       </w:r>
       <w:proofErr w:type="spellEnd"/>
       <w:r>
         <w:rPr>
-          <w:bCs/>
-          <w:sz w:val="28"/>
-        </w:rPr>
-        <w:t xml:space="preserve"> </w:t>
-      </w:r>
-      <w:proofErr w:type="spellStart"/>
-      <w:r>
-        <w:rPr>
-          <w:bCs/>
-          <w:sz w:val="28"/>
+          <w:rFonts w:ascii="Times New Roman" w:hAnsi="Times New Roman" w:cs="Times New Roman"/>
+          <w:bCs/>
+          <w:i/>
+          <w:sz w:val="32"/>
+          <w:szCs w:val="28"/>
+        </w:rPr>
+        <w:t xml:space="preserve"> </w:t>
+      </w:r>
+      <w:proofErr w:type="spellStart"/>
+      <w:r>
+        <w:rPr>
+          <w:rFonts w:ascii="Times New Roman" w:hAnsi="Times New Roman" w:cs="Times New Roman"/>
+          <w:bCs/>
+          <w:i/>
+          <w:sz w:val="32"/>
+          <w:szCs w:val="28"/>
         </w:rPr>
         <w:t>dòng</w:t>
       </w:r>
       <w:proofErr w:type="spellEnd"/>
       <w:r>
         <w:rPr>
-          <w:bCs/>
-          <w:sz w:val="28"/>
-        </w:rPr>
-        <w:t xml:space="preserve"> </w:t>
-      </w:r>
-      <w:proofErr w:type="spellStart"/>
-      <w:r>
-        <w:rPr>
-          <w:bCs/>
-          <w:sz w:val="28"/>
+          <w:rFonts w:ascii="Times New Roman" w:hAnsi="Times New Roman" w:cs="Times New Roman"/>
+          <w:bCs/>
+          <w:i/>
+          <w:sz w:val="32"/>
+          <w:szCs w:val="28"/>
+        </w:rPr>
+        <w:t xml:space="preserve"> </w:t>
+      </w:r>
+      <w:proofErr w:type="spellStart"/>
+      <w:r>
+        <w:rPr>
+          <w:rFonts w:ascii="Times New Roman" w:hAnsi="Times New Roman" w:cs="Times New Roman"/>
+          <w:bCs/>
+          <w:i/>
+          <w:sz w:val="32"/>
+          <w:szCs w:val="28"/>
         </w:rPr>
         <w:t>đang</w:t>
       </w:r>
       <w:proofErr w:type="spellEnd"/>
       <w:r>
         <w:rPr>
-          <w:bCs/>
-          <w:sz w:val="28"/>
-        </w:rPr>
-        <w:t xml:space="preserve"> </w:t>
-      </w:r>
-      <w:proofErr w:type="spellStart"/>
-      <w:r>
-        <w:rPr>
-          <w:bCs/>
-          <w:sz w:val="28"/>
+          <w:rFonts w:ascii="Times New Roman" w:hAnsi="Times New Roman" w:cs="Times New Roman"/>
+          <w:bCs/>
+          <w:i/>
+          <w:sz w:val="32"/>
+          <w:szCs w:val="28"/>
+        </w:rPr>
+        <w:t xml:space="preserve"> </w:t>
+      </w:r>
+      <w:proofErr w:type="spellStart"/>
+      <w:r>
+        <w:rPr>
+          <w:rFonts w:ascii="Times New Roman" w:hAnsi="Times New Roman" w:cs="Times New Roman"/>
+          <w:bCs/>
+          <w:i/>
+          <w:sz w:val="32"/>
+          <w:szCs w:val="28"/>
         </w:rPr>
         <w:t>chọn</w:t>
       </w:r>
       <w:proofErr w:type="spellEnd"/>
       <w:r>
         <w:rPr>
-          <w:bCs/>
-          <w:sz w:val="28"/>
-        </w:rPr>
-        <w:t xml:space="preserve"> </w:t>
-      </w:r>
-      <w:proofErr w:type="spellStart"/>
-      <w:r>
-        <w:rPr>
-          <w:bCs/>
-          <w:sz w:val="28"/>
+          <w:rFonts w:ascii="Times New Roman" w:hAnsi="Times New Roman" w:cs="Times New Roman"/>
+          <w:bCs/>
+          <w:i/>
+          <w:sz w:val="32"/>
+          <w:szCs w:val="28"/>
+        </w:rPr>
+        <w:t xml:space="preserve"> </w:t>
+      </w:r>
+      <w:proofErr w:type="spellStart"/>
+      <w:r>
+        <w:rPr>
+          <w:rFonts w:ascii="Times New Roman" w:hAnsi="Times New Roman" w:cs="Times New Roman"/>
+          <w:bCs/>
+          <w:i/>
+          <w:sz w:val="32"/>
+          <w:szCs w:val="28"/>
         </w:rPr>
         <w:t>được</w:t>
       </w:r>
       <w:proofErr w:type="spellEnd"/>
       <w:r>
         <w:rPr>
-          <w:bCs/>
-          <w:sz w:val="28"/>
-        </w:rPr>
-        <w:t xml:space="preserve"> </w:t>
-      </w:r>
-      <w:proofErr w:type="spellStart"/>
-      <w:r>
-        <w:rPr>
-          <w:bCs/>
-          <w:sz w:val="28"/>
+          <w:rFonts w:ascii="Times New Roman" w:hAnsi="Times New Roman" w:cs="Times New Roman"/>
+          <w:bCs/>
+          <w:i/>
+          <w:sz w:val="32"/>
+          <w:szCs w:val="28"/>
+        </w:rPr>
+        <w:t xml:space="preserve"> </w:t>
+      </w:r>
+      <w:proofErr w:type="spellStart"/>
+      <w:r>
+        <w:rPr>
+          <w:rFonts w:ascii="Times New Roman" w:hAnsi="Times New Roman" w:cs="Times New Roman"/>
+          <w:bCs/>
+          <w:i/>
+          <w:sz w:val="32"/>
+          <w:szCs w:val="28"/>
         </w:rPr>
         <w:t>đánh</w:t>
       </w:r>
       <w:proofErr w:type="spellEnd"/>
       <w:r>
         <w:rPr>
-          <w:bCs/>
-          <w:sz w:val="28"/>
-        </w:rPr>
-        <w:t xml:space="preserve"> </w:t>
-      </w:r>
-      <w:proofErr w:type="spellStart"/>
-      <w:r>
-        <w:rPr>
-          <w:bCs/>
-          <w:sz w:val="28"/>
+          <w:rFonts w:ascii="Times New Roman" w:hAnsi="Times New Roman" w:cs="Times New Roman"/>
+          <w:bCs/>
+          <w:i/>
+          <w:sz w:val="32"/>
+          <w:szCs w:val="28"/>
+        </w:rPr>
+        <w:t xml:space="preserve"> </w:t>
+      </w:r>
+      <w:proofErr w:type="spellStart"/>
+      <w:r>
+        <w:rPr>
+          <w:rFonts w:ascii="Times New Roman" w:hAnsi="Times New Roman" w:cs="Times New Roman"/>
+          <w:bCs/>
+          <w:i/>
+          <w:sz w:val="32"/>
+          <w:szCs w:val="28"/>
         </w:rPr>
         <w:t>lại</w:t>
       </w:r>
       <w:proofErr w:type="spellEnd"/>
       <w:r>
         <w:rPr>
-          <w:bCs/>
-          <w:sz w:val="28"/>
-        </w:rPr>
-        <w:t xml:space="preserve"> </w:t>
-      </w:r>
-      <w:proofErr w:type="spellStart"/>
-      <w:r>
-        <w:rPr>
-          <w:bCs/>
-          <w:sz w:val="28"/>
+          <w:rFonts w:ascii="Times New Roman" w:hAnsi="Times New Roman" w:cs="Times New Roman"/>
+          <w:bCs/>
+          <w:i/>
+          <w:sz w:val="32"/>
+          <w:szCs w:val="28"/>
+        </w:rPr>
+        <w:t xml:space="preserve"> </w:t>
+      </w:r>
+      <w:proofErr w:type="spellStart"/>
+      <w:r>
+        <w:rPr>
+          <w:rFonts w:ascii="Times New Roman" w:hAnsi="Times New Roman" w:cs="Times New Roman"/>
+          <w:bCs/>
+          <w:i/>
+          <w:sz w:val="32"/>
+          <w:szCs w:val="28"/>
         </w:rPr>
         <w:t>bắt</w:t>
       </w:r>
       <w:proofErr w:type="spellEnd"/>
       <w:r>
         <w:rPr>
-          <w:bCs/>
-          <w:sz w:val="28"/>
-        </w:rPr>
-        <w:t xml:space="preserve"> </w:t>
-      </w:r>
-      <w:proofErr w:type="spellStart"/>
-      <w:r>
-        <w:rPr>
-          <w:bCs/>
-          <w:sz w:val="28"/>
+          <w:rFonts w:ascii="Times New Roman" w:hAnsi="Times New Roman" w:cs="Times New Roman"/>
+          <w:bCs/>
+          <w:i/>
+          <w:sz w:val="32"/>
+          <w:szCs w:val="28"/>
+        </w:rPr>
+        <w:t xml:space="preserve"> </w:t>
+      </w:r>
+      <w:proofErr w:type="spellStart"/>
+      <w:r>
+        <w:rPr>
+          <w:rFonts w:ascii="Times New Roman" w:hAnsi="Times New Roman" w:cs="Times New Roman"/>
+          <w:bCs/>
+          <w:i/>
+          <w:sz w:val="32"/>
+          <w:szCs w:val="28"/>
         </w:rPr>
         <w:t>đầu</w:t>
       </w:r>
       <w:proofErr w:type="spellEnd"/>
       <w:r>
         <w:rPr>
-          <w:bCs/>
-          <w:sz w:val="28"/>
-        </w:rPr>
-        <w:t xml:space="preserve"> </w:t>
-      </w:r>
-      <w:proofErr w:type="spellStart"/>
-      <w:r>
-        <w:rPr>
-          <w:bCs/>
-          <w:sz w:val="28"/>
+          <w:rFonts w:ascii="Times New Roman" w:hAnsi="Times New Roman" w:cs="Times New Roman"/>
+          <w:bCs/>
+          <w:i/>
+          <w:sz w:val="32"/>
+          <w:szCs w:val="28"/>
+        </w:rPr>
+        <w:t xml:space="preserve"> </w:t>
+      </w:r>
+      <w:proofErr w:type="spellStart"/>
+      <w:r>
+        <w:rPr>
+          <w:rFonts w:ascii="Times New Roman" w:hAnsi="Times New Roman" w:cs="Times New Roman"/>
+          <w:bCs/>
+          <w:i/>
+          <w:sz w:val="32"/>
+          <w:szCs w:val="28"/>
         </w:rPr>
         <w:t>từ</w:t>
       </w:r>
       <w:proofErr w:type="spellEnd"/>
       <w:r>
         <w:rPr>
-          <w:bCs/>
-          <w:sz w:val="28"/>
-        </w:rPr>
-        <w:t xml:space="preserve"> </w:t>
-      </w:r>
-      <w:proofErr w:type="spellStart"/>
-      <w:r>
-        <w:rPr>
-          <w:bCs/>
-          <w:sz w:val="28"/>
+          <w:rFonts w:ascii="Times New Roman" w:hAnsi="Times New Roman" w:cs="Times New Roman"/>
+          <w:bCs/>
+          <w:i/>
+          <w:sz w:val="32"/>
+          <w:szCs w:val="28"/>
+        </w:rPr>
+        <w:t xml:space="preserve"> </w:t>
+      </w:r>
+      <w:proofErr w:type="spellStart"/>
+      <w:r>
+        <w:rPr>
+          <w:rFonts w:ascii="Times New Roman" w:hAnsi="Times New Roman" w:cs="Times New Roman"/>
+          <w:bCs/>
+          <w:i/>
+          <w:sz w:val="32"/>
+          <w:szCs w:val="28"/>
         </w:rPr>
         <w:t>chữ</w:t>
       </w:r>
       <w:proofErr w:type="spellEnd"/>
       <w:r>
         <w:rPr>
-          <w:bCs/>
-          <w:sz w:val="28"/>
-        </w:rPr>
-        <w:t xml:space="preserve"> </w:t>
-      </w:r>
-      <w:proofErr w:type="spellStart"/>
-      <w:r>
-        <w:rPr>
-          <w:bCs/>
-          <w:sz w:val="28"/>
+          <w:rFonts w:ascii="Times New Roman" w:hAnsi="Times New Roman" w:cs="Times New Roman"/>
+          <w:bCs/>
+          <w:i/>
+          <w:sz w:val="32"/>
+          <w:szCs w:val="28"/>
+        </w:rPr>
+        <w:t xml:space="preserve"> </w:t>
+      </w:r>
+      <w:proofErr w:type="spellStart"/>
+      <w:r>
+        <w:rPr>
+          <w:rFonts w:ascii="Times New Roman" w:hAnsi="Times New Roman" w:cs="Times New Roman"/>
+          <w:bCs/>
+          <w:i/>
+          <w:sz w:val="32"/>
+          <w:szCs w:val="28"/>
         </w:rPr>
         <w:t>cái</w:t>
       </w:r>
       <w:proofErr w:type="spellEnd"/>
       <w:r>
         <w:rPr>
-          <w:bCs/>
-          <w:sz w:val="28"/>
+          <w:rFonts w:ascii="Times New Roman" w:hAnsi="Times New Roman" w:cs="Times New Roman"/>
+          <w:bCs/>
+          <w:i/>
+          <w:sz w:val="32"/>
+          <w:szCs w:val="28"/>
         </w:rPr>
         <w:t xml:space="preserve"> a </w:t>
       </w:r>
       <w:proofErr w:type="spellStart"/>
       <w:r>
         <w:rPr>
-          <w:bCs/>
-          <w:sz w:val="28"/>
+          <w:rFonts w:ascii="Times New Roman" w:hAnsi="Times New Roman" w:cs="Times New Roman"/>
+          <w:bCs/>
+          <w:i/>
+          <w:sz w:val="32"/>
+          <w:szCs w:val="28"/>
         </w:rPr>
         <w:t>thì</w:t>
       </w:r>
@@ -1303,17 +1826,21 @@
     <w:p>
       <w:pPr>
         <w:rPr>
+          <w:rFonts w:ascii="Times New Roman" w:hAnsi="Times New Roman" w:cs="Times New Roman"/>
           <w:b/>
           <w:bCs/>
-          <w:sz w:val="28"/>
-        </w:rPr>
-      </w:pPr>
-      <w:r>
-        <w:rPr>
+          <w:sz w:val="32"/>
+          <w:szCs w:val="28"/>
+        </w:rPr>
+      </w:pPr>
+      <w:r>
+        <w:rPr>
+          <w:rFonts w:ascii="Times New Roman" w:hAnsi="Times New Roman" w:cs="Times New Roman"/>
           <w:b/>
           <w:bCs/>
           <w:noProof/>
-          <w:sz w:val="28"/>
+          <w:sz w:val="32"/>
+          <w:szCs w:val="28"/>
         </w:rPr>
         <w:lastRenderedPageBreak/>
         <w:drawing>
@@ -1371,71 +1898,89 @@
         </w:numPr>
         <w:spacing w:after="0" w:line="240" w:lineRule="auto"/>
         <w:rPr>
-          <w:bCs/>
-          <w:sz w:val="28"/>
-        </w:rPr>
-      </w:pPr>
-      <w:proofErr w:type="spellStart"/>
-      <w:r>
-        <w:rPr>
-          <w:bCs/>
-          <w:sz w:val="28"/>
+          <w:rFonts w:ascii="Times New Roman" w:hAnsi="Times New Roman" w:cs="Times New Roman"/>
+          <w:bCs/>
+          <w:sz w:val="32"/>
+          <w:szCs w:val="28"/>
+        </w:rPr>
+      </w:pPr>
+      <w:proofErr w:type="spellStart"/>
+      <w:r>
+        <w:rPr>
+          <w:rFonts w:ascii="Times New Roman" w:hAnsi="Times New Roman" w:cs="Times New Roman"/>
+          <w:bCs/>
+          <w:sz w:val="32"/>
+          <w:szCs w:val="28"/>
         </w:rPr>
         <w:t>nhắp</w:t>
       </w:r>
       <w:proofErr w:type="spellEnd"/>
       <w:r>
         <w:rPr>
-          <w:bCs/>
-          <w:sz w:val="28"/>
-        </w:rPr>
-        <w:t xml:space="preserve"> </w:t>
-      </w:r>
-      <w:proofErr w:type="spellStart"/>
-      <w:r>
-        <w:rPr>
-          <w:bCs/>
-          <w:sz w:val="28"/>
+          <w:rFonts w:ascii="Times New Roman" w:hAnsi="Times New Roman" w:cs="Times New Roman"/>
+          <w:bCs/>
+          <w:sz w:val="32"/>
+          <w:szCs w:val="28"/>
+        </w:rPr>
+        <w:t xml:space="preserve"> </w:t>
+      </w:r>
+      <w:proofErr w:type="spellStart"/>
+      <w:r>
+        <w:rPr>
+          <w:rFonts w:ascii="Times New Roman" w:hAnsi="Times New Roman" w:cs="Times New Roman"/>
+          <w:bCs/>
+          <w:sz w:val="32"/>
+          <w:szCs w:val="28"/>
         </w:rPr>
         <w:t>vào</w:t>
       </w:r>
       <w:proofErr w:type="spellEnd"/>
       <w:r>
         <w:rPr>
-          <w:bCs/>
-          <w:sz w:val="28"/>
-        </w:rPr>
-        <w:t xml:space="preserve"> </w:t>
-      </w:r>
-      <w:proofErr w:type="spellStart"/>
-      <w:r>
-        <w:rPr>
-          <w:bCs/>
-          <w:sz w:val="28"/>
+          <w:rFonts w:ascii="Times New Roman" w:hAnsi="Times New Roman" w:cs="Times New Roman"/>
+          <w:bCs/>
+          <w:sz w:val="32"/>
+          <w:szCs w:val="28"/>
+        </w:rPr>
+        <w:t xml:space="preserve"> </w:t>
+      </w:r>
+      <w:proofErr w:type="spellStart"/>
+      <w:r>
+        <w:rPr>
+          <w:rFonts w:ascii="Times New Roman" w:hAnsi="Times New Roman" w:cs="Times New Roman"/>
+          <w:bCs/>
+          <w:sz w:val="32"/>
+          <w:szCs w:val="28"/>
         </w:rPr>
         <w:t>nút</w:t>
       </w:r>
       <w:proofErr w:type="spellEnd"/>
       <w:r>
         <w:rPr>
-          <w:bCs/>
-          <w:sz w:val="28"/>
-        </w:rPr>
-        <w:t xml:space="preserve"> </w:t>
-      </w:r>
-      <w:proofErr w:type="spellStart"/>
-      <w:r>
-        <w:rPr>
-          <w:bCs/>
-          <w:sz w:val="28"/>
+          <w:rFonts w:ascii="Times New Roman" w:hAnsi="Times New Roman" w:cs="Times New Roman"/>
+          <w:bCs/>
+          <w:sz w:val="32"/>
+          <w:szCs w:val="28"/>
+        </w:rPr>
+        <w:t xml:space="preserve"> </w:t>
+      </w:r>
+      <w:proofErr w:type="spellStart"/>
+      <w:r>
+        <w:rPr>
+          <w:rFonts w:ascii="Times New Roman" w:hAnsi="Times New Roman" w:cs="Times New Roman"/>
+          <w:bCs/>
+          <w:sz w:val="32"/>
+          <w:szCs w:val="28"/>
         </w:rPr>
         <w:t>số</w:t>
       </w:r>
       <w:proofErr w:type="spellEnd"/>
       <w:r>
         <w:rPr>
-          <w:bCs/>
-          <w:sz w:val="28"/>
+          <w:rFonts w:ascii="Times New Roman" w:hAnsi="Times New Roman" w:cs="Times New Roman"/>
+          <w:bCs/>
+          <w:sz w:val="32"/>
+          <w:szCs w:val="28"/>
         </w:rPr>
         <w:t xml:space="preserve"> 1</w:t>
       </w:r>
@@ -1448,71 +1993,89 @@
         </w:numPr>
         <w:spacing w:after="0" w:line="240" w:lineRule="auto"/>
         <w:rPr>
-          <w:bCs/>
-          <w:sz w:val="28"/>
-        </w:rPr>
-      </w:pPr>
-      <w:proofErr w:type="spellStart"/>
-      <w:r>
-        <w:rPr>
-          <w:bCs/>
-          <w:sz w:val="28"/>
+          <w:rFonts w:ascii="Times New Roman" w:hAnsi="Times New Roman" w:cs="Times New Roman"/>
+          <w:bCs/>
+          <w:sz w:val="32"/>
+          <w:szCs w:val="28"/>
+        </w:rPr>
+      </w:pPr>
+      <w:proofErr w:type="spellStart"/>
+      <w:r>
+        <w:rPr>
+          <w:rFonts w:ascii="Times New Roman" w:hAnsi="Times New Roman" w:cs="Times New Roman"/>
+          <w:bCs/>
+          <w:sz w:val="32"/>
+          <w:szCs w:val="28"/>
         </w:rPr>
         <w:t>nhắp</w:t>
       </w:r>
       <w:proofErr w:type="spellEnd"/>
       <w:r>
         <w:rPr>
-          <w:bCs/>
-          <w:sz w:val="28"/>
-        </w:rPr>
-        <w:t xml:space="preserve"> </w:t>
-      </w:r>
-      <w:proofErr w:type="spellStart"/>
-      <w:r>
-        <w:rPr>
-          <w:bCs/>
-          <w:sz w:val="28"/>
+          <w:rFonts w:ascii="Times New Roman" w:hAnsi="Times New Roman" w:cs="Times New Roman"/>
+          <w:bCs/>
+          <w:sz w:val="32"/>
+          <w:szCs w:val="28"/>
+        </w:rPr>
+        <w:t xml:space="preserve"> </w:t>
+      </w:r>
+      <w:proofErr w:type="spellStart"/>
+      <w:r>
+        <w:rPr>
+          <w:rFonts w:ascii="Times New Roman" w:hAnsi="Times New Roman" w:cs="Times New Roman"/>
+          <w:bCs/>
+          <w:sz w:val="32"/>
+          <w:szCs w:val="28"/>
         </w:rPr>
         <w:t>vào</w:t>
       </w:r>
       <w:proofErr w:type="spellEnd"/>
       <w:r>
         <w:rPr>
-          <w:bCs/>
-          <w:sz w:val="28"/>
-        </w:rPr>
-        <w:t xml:space="preserve"> </w:t>
-      </w:r>
-      <w:proofErr w:type="spellStart"/>
-      <w:r>
-        <w:rPr>
-          <w:bCs/>
-          <w:sz w:val="28"/>
+          <w:rFonts w:ascii="Times New Roman" w:hAnsi="Times New Roman" w:cs="Times New Roman"/>
+          <w:bCs/>
+          <w:sz w:val="32"/>
+          <w:szCs w:val="28"/>
+        </w:rPr>
+        <w:t xml:space="preserve"> </w:t>
+      </w:r>
+      <w:proofErr w:type="spellStart"/>
+      <w:r>
+        <w:rPr>
+          <w:rFonts w:ascii="Times New Roman" w:hAnsi="Times New Roman" w:cs="Times New Roman"/>
+          <w:bCs/>
+          <w:sz w:val="32"/>
+          <w:szCs w:val="28"/>
         </w:rPr>
         <w:t>nút</w:t>
       </w:r>
       <w:proofErr w:type="spellEnd"/>
       <w:r>
         <w:rPr>
-          <w:bCs/>
-          <w:sz w:val="28"/>
-        </w:rPr>
-        <w:t xml:space="preserve"> </w:t>
-      </w:r>
-      <w:proofErr w:type="spellStart"/>
-      <w:r>
-        <w:rPr>
-          <w:bCs/>
-          <w:sz w:val="28"/>
+          <w:rFonts w:ascii="Times New Roman" w:hAnsi="Times New Roman" w:cs="Times New Roman"/>
+          <w:bCs/>
+          <w:sz w:val="32"/>
+          <w:szCs w:val="28"/>
+        </w:rPr>
+        <w:t xml:space="preserve"> </w:t>
+      </w:r>
+      <w:proofErr w:type="spellStart"/>
+      <w:r>
+        <w:rPr>
+          <w:rFonts w:ascii="Times New Roman" w:hAnsi="Times New Roman" w:cs="Times New Roman"/>
+          <w:bCs/>
+          <w:sz w:val="32"/>
+          <w:szCs w:val="28"/>
         </w:rPr>
         <w:t>số</w:t>
       </w:r>
       <w:proofErr w:type="spellEnd"/>
       <w:r>
         <w:rPr>
-          <w:bCs/>
-          <w:sz w:val="28"/>
+          <w:rFonts w:ascii="Times New Roman" w:hAnsi="Times New Roman" w:cs="Times New Roman"/>
+          <w:bCs/>
+          <w:sz w:val="32"/>
+          <w:szCs w:val="28"/>
         </w:rPr>
         <w:t xml:space="preserve"> 2</w:t>
       </w:r>
@@ -1527,62 +2090,82 @@
         </w:numPr>
         <w:spacing w:before="0" w:line="240" w:lineRule="auto"/>
         <w:rPr>
-          <w:b w:val="0"/>
-        </w:rPr>
-      </w:pPr>
-      <w:proofErr w:type="spellStart"/>
-      <w:r>
-        <w:rPr>
-          <w:b w:val="0"/>
+          <w:rFonts w:ascii="Times New Roman" w:hAnsi="Times New Roman" w:cs="Times New Roman"/>
+          <w:b w:val="0"/>
+          <w:sz w:val="32"/>
+        </w:rPr>
+      </w:pPr>
+      <w:proofErr w:type="spellStart"/>
+      <w:proofErr w:type="gramStart"/>
+      <w:r>
+        <w:rPr>
+          <w:rFonts w:ascii="Times New Roman" w:hAnsi="Times New Roman" w:cs="Times New Roman"/>
+          <w:b w:val="0"/>
+          <w:sz w:val="32"/>
         </w:rPr>
         <w:t>nhắp</w:t>
       </w:r>
       <w:proofErr w:type="spellEnd"/>
-      <w:r>
-        <w:rPr>
-          <w:b w:val="0"/>
-        </w:rPr>
-        <w:t xml:space="preserve"> </w:t>
-      </w:r>
-      <w:proofErr w:type="spellStart"/>
-      <w:r>
-        <w:rPr>
-          <w:b w:val="0"/>
+      <w:proofErr w:type="gramEnd"/>
+      <w:r>
+        <w:rPr>
+          <w:rFonts w:ascii="Times New Roman" w:hAnsi="Times New Roman" w:cs="Times New Roman"/>
+          <w:b w:val="0"/>
+          <w:sz w:val="32"/>
+        </w:rPr>
+        <w:t xml:space="preserve"> </w:t>
+      </w:r>
+      <w:proofErr w:type="spellStart"/>
+      <w:r>
+        <w:rPr>
+          <w:rFonts w:ascii="Times New Roman" w:hAnsi="Times New Roman" w:cs="Times New Roman"/>
+          <w:b w:val="0"/>
+          <w:sz w:val="32"/>
         </w:rPr>
         <w:t>vào</w:t>
       </w:r>
       <w:proofErr w:type="spellEnd"/>
       <w:r>
         <w:rPr>
-          <w:b w:val="0"/>
-        </w:rPr>
-        <w:t xml:space="preserve"> </w:t>
-      </w:r>
-      <w:proofErr w:type="spellStart"/>
-      <w:r>
-        <w:rPr>
-          <w:b w:val="0"/>
+          <w:rFonts w:ascii="Times New Roman" w:hAnsi="Times New Roman" w:cs="Times New Roman"/>
+          <w:b w:val="0"/>
+          <w:sz w:val="32"/>
+        </w:rPr>
+        <w:t xml:space="preserve"> </w:t>
+      </w:r>
+      <w:proofErr w:type="spellStart"/>
+      <w:r>
+        <w:rPr>
+          <w:rFonts w:ascii="Times New Roman" w:hAnsi="Times New Roman" w:cs="Times New Roman"/>
+          <w:b w:val="0"/>
+          <w:sz w:val="32"/>
         </w:rPr>
         <w:t>nút</w:t>
       </w:r>
       <w:proofErr w:type="spellEnd"/>
       <w:r>
         <w:rPr>
-          <w:b w:val="0"/>
-        </w:rPr>
-        <w:t xml:space="preserve"> </w:t>
-      </w:r>
-      <w:proofErr w:type="spellStart"/>
-      <w:r>
-        <w:rPr>
-          <w:b w:val="0"/>
+          <w:rFonts w:ascii="Times New Roman" w:hAnsi="Times New Roman" w:cs="Times New Roman"/>
+          <w:b w:val="0"/>
+          <w:sz w:val="32"/>
+        </w:rPr>
+        <w:t xml:space="preserve"> </w:t>
+      </w:r>
+      <w:proofErr w:type="spellStart"/>
+      <w:r>
+        <w:rPr>
+          <w:rFonts w:ascii="Times New Roman" w:hAnsi="Times New Roman" w:cs="Times New Roman"/>
+          <w:b w:val="0"/>
+          <w:sz w:val="32"/>
         </w:rPr>
         <w:t>số</w:t>
       </w:r>
       <w:proofErr w:type="spellEnd"/>
       <w:r>
         <w:rPr>
-          <w:b w:val="0"/>
+          <w:rFonts w:ascii="Times New Roman" w:hAnsi="Times New Roman" w:cs="Times New Roman"/>
+          <w:b w:val="0"/>
+          <w:sz w:val="32"/>
         </w:rPr>
         <w:t xml:space="preserve"> 3</w:t>
       </w:r>
@@ -1595,80 +2178,98 @@
         </w:numPr>
         <w:spacing w:after="0" w:line="240" w:lineRule="auto"/>
         <w:rPr>
+          <w:rFonts w:ascii="Times New Roman" w:hAnsi="Times New Roman" w:cs="Times New Roman"/>
           <w:bCs/>
           <w:color w:val="FF00FF"/>
-          <w:sz w:val="28"/>
-        </w:rPr>
-      </w:pPr>
-      <w:proofErr w:type="spellStart"/>
-      <w:r>
-        <w:rPr>
+          <w:sz w:val="32"/>
+          <w:szCs w:val="28"/>
+        </w:rPr>
+      </w:pPr>
+      <w:proofErr w:type="spellStart"/>
+      <w:r>
+        <w:rPr>
+          <w:rFonts w:ascii="Times New Roman" w:hAnsi="Times New Roman" w:cs="Times New Roman"/>
           <w:bCs/>
           <w:color w:val="FF00FF"/>
-          <w:sz w:val="28"/>
+          <w:sz w:val="32"/>
+          <w:szCs w:val="28"/>
         </w:rPr>
         <w:t>nhắp</w:t>
       </w:r>
       <w:proofErr w:type="spellEnd"/>
       <w:r>
         <w:rPr>
+          <w:rFonts w:ascii="Times New Roman" w:hAnsi="Times New Roman" w:cs="Times New Roman"/>
           <w:bCs/>
           <w:color w:val="FF00FF"/>
-          <w:sz w:val="28"/>
-        </w:rPr>
-        <w:t xml:space="preserve"> </w:t>
-      </w:r>
-      <w:proofErr w:type="spellStart"/>
-      <w:r>
-        <w:rPr>
+          <w:sz w:val="32"/>
+          <w:szCs w:val="28"/>
+        </w:rPr>
+        <w:t xml:space="preserve"> </w:t>
+      </w:r>
+      <w:proofErr w:type="spellStart"/>
+      <w:r>
+        <w:rPr>
+          <w:rFonts w:ascii="Times New Roman" w:hAnsi="Times New Roman" w:cs="Times New Roman"/>
           <w:bCs/>
           <w:color w:val="FF00FF"/>
-          <w:sz w:val="28"/>
+          <w:sz w:val="32"/>
+          <w:szCs w:val="28"/>
         </w:rPr>
         <w:t>chọn</w:t>
       </w:r>
       <w:proofErr w:type="spellEnd"/>
       <w:r>
         <w:rPr>
+          <w:rFonts w:ascii="Times New Roman" w:hAnsi="Times New Roman" w:cs="Times New Roman"/>
           <w:bCs/>
           <w:color w:val="FF00FF"/>
-          <w:sz w:val="28"/>
-        </w:rPr>
-        <w:t xml:space="preserve"> </w:t>
-      </w:r>
-      <w:proofErr w:type="spellStart"/>
-      <w:r>
-        <w:rPr>
+          <w:sz w:val="32"/>
+          <w:szCs w:val="28"/>
+        </w:rPr>
+        <w:t xml:space="preserve"> </w:t>
+      </w:r>
+      <w:proofErr w:type="spellStart"/>
+      <w:r>
+        <w:rPr>
+          <w:rFonts w:ascii="Times New Roman" w:hAnsi="Times New Roman" w:cs="Times New Roman"/>
           <w:bCs/>
           <w:color w:val="FF00FF"/>
-          <w:sz w:val="28"/>
+          <w:sz w:val="32"/>
+          <w:szCs w:val="28"/>
         </w:rPr>
         <w:t>thực</w:t>
       </w:r>
       <w:proofErr w:type="spellEnd"/>
       <w:r>
         <w:rPr>
+          <w:rFonts w:ascii="Times New Roman" w:hAnsi="Times New Roman" w:cs="Times New Roman"/>
           <w:bCs/>
           <w:color w:val="FF00FF"/>
-          <w:sz w:val="28"/>
-        </w:rPr>
-        <w:t xml:space="preserve"> </w:t>
-      </w:r>
-      <w:proofErr w:type="spellStart"/>
-      <w:r>
-        <w:rPr>
+          <w:sz w:val="32"/>
+          <w:szCs w:val="28"/>
+        </w:rPr>
+        <w:t xml:space="preserve"> </w:t>
+      </w:r>
+      <w:proofErr w:type="spellStart"/>
+      <w:r>
+        <w:rPr>
+          <w:rFonts w:ascii="Times New Roman" w:hAnsi="Times New Roman" w:cs="Times New Roman"/>
           <w:bCs/>
           <w:color w:val="FF00FF"/>
-          <w:sz w:val="28"/>
+          <w:sz w:val="32"/>
+          <w:szCs w:val="28"/>
         </w:rPr>
         <w:t>đơn</w:t>
       </w:r>
       <w:proofErr w:type="spellEnd"/>
       <w:r>
         <w:rPr>
+          <w:rFonts w:ascii="Times New Roman" w:hAnsi="Times New Roman" w:cs="Times New Roman"/>
           <w:bCs/>
           <w:color w:val="FF00FF"/>
-          <w:sz w:val="28"/>
+          <w:sz w:val="32"/>
+          <w:szCs w:val="28"/>
         </w:rPr>
         <w:t xml:space="preserve"> Format</w:t>
       </w:r>
@@ -1676,7 +2277,9 @@
     <w:p>
       <w:pPr>
         <w:rPr>
-          <w:sz w:val="32"/>
+          <w:rFonts w:ascii="Times New Roman" w:hAnsi="Times New Roman" w:cs="Times New Roman"/>
+          <w:sz w:val="32"/>
+          <w:szCs w:val="28"/>
         </w:rPr>
       </w:pPr>
     </w:p>
@@ -1685,14 +2288,18 @@
         <w:spacing w:after="0" w:line="240" w:lineRule="auto"/>
         <w:rPr>
           <w:rFonts w:ascii="Times New Roman" w:eastAsia="Times New Roman" w:hAnsi="Times New Roman" w:cs="Times New Roman"/>
-          <w:sz w:val="28"/>
-          <w:szCs w:val="28"/>
-        </w:rPr>
-      </w:pPr>
-      <w:proofErr w:type="spellStart"/>
-      <w:r>
-        <w:rPr>
-          <w:sz w:val="28"/>
+          <w:i/>
+          <w:sz w:val="32"/>
+          <w:szCs w:val="28"/>
+        </w:rPr>
+      </w:pPr>
+      <w:proofErr w:type="spellStart"/>
+      <w:r>
+        <w:rPr>
+          <w:rFonts w:ascii="Times New Roman" w:hAnsi="Times New Roman" w:cs="Times New Roman"/>
+          <w:b/>
+          <w:i/>
+          <w:sz w:val="32"/>
           <w:szCs w:val="28"/>
         </w:rPr>
         <w:t>Câu</w:t>
@@ -1700,33 +2307,57 @@
       <w:proofErr w:type="spellEnd"/>
       <w:r>
         <w:rPr>
-          <w:sz w:val="28"/>
-          <w:szCs w:val="28"/>
-        </w:rPr>
-        <w:t xml:space="preserve"> 4: </w:t>
-      </w:r>
-      <w:r>
-        <w:rPr>
-          <w:rFonts w:ascii="Times New Roman" w:eastAsia="Times New Roman" w:hAnsi="Times New Roman" w:cs="Times New Roman"/>
-          <w:sz w:val="28"/>
-          <w:szCs w:val="28"/>
-        </w:rPr>
-        <w:t>There can be many ways to insert page number in a document. Which of the following lets you insert page number</w:t>
-      </w:r>
+          <w:rFonts w:ascii="Times New Roman" w:hAnsi="Times New Roman" w:cs="Times New Roman"/>
+          <w:b/>
+          <w:i/>
+          <w:sz w:val="32"/>
+          <w:szCs w:val="28"/>
+        </w:rPr>
+        <w:t xml:space="preserve"> 4:</w:t>
+      </w:r>
+      <w:r>
+        <w:rPr>
+          <w:rFonts w:ascii="Times New Roman" w:hAnsi="Times New Roman" w:cs="Times New Roman"/>
+          <w:i/>
+          <w:sz w:val="32"/>
+          <w:szCs w:val="28"/>
+        </w:rPr>
+        <w:t xml:space="preserve"> </w:t>
+      </w:r>
+      <w:r>
+        <w:rPr>
+          <w:rFonts w:ascii="Times New Roman" w:eastAsia="Times New Roman" w:hAnsi="Times New Roman" w:cs="Times New Roman"/>
+          <w:i/>
+          <w:sz w:val="32"/>
+          <w:szCs w:val="28"/>
+        </w:rPr>
+        <w:t xml:space="preserve">There can be many ways to insert page number in a document. </w:t>
+      </w:r>
+      <w:proofErr w:type="gramStart"/>
+      <w:r>
+        <w:rPr>
+          <w:rFonts w:ascii="Times New Roman" w:eastAsia="Times New Roman" w:hAnsi="Times New Roman" w:cs="Times New Roman"/>
+          <w:i/>
+          <w:sz w:val="32"/>
+          <w:szCs w:val="28"/>
+        </w:rPr>
+        <w:t>Which of the following lets you insert page number</w:t>
+      </w:r>
+      <w:proofErr w:type="gramEnd"/>
     </w:p>
     <w:p>
       <w:pPr>
         <w:spacing w:after="0" w:line="240" w:lineRule="auto"/>
         <w:rPr>
           <w:rFonts w:ascii="Times New Roman" w:eastAsia="Times New Roman" w:hAnsi="Times New Roman" w:cs="Times New Roman"/>
-          <w:sz w:val="28"/>
-          <w:szCs w:val="28"/>
-        </w:rPr>
-      </w:pPr>
-      <w:r>
-        <w:rPr>
-          <w:rFonts w:ascii="Times New Roman" w:eastAsia="Times New Roman" w:hAnsi="Times New Roman" w:cs="Times New Roman"/>
-          <w:sz w:val="28"/>
+          <w:sz w:val="32"/>
+          <w:szCs w:val="28"/>
+        </w:rPr>
+      </w:pPr>
+      <w:r>
+        <w:rPr>
+          <w:rFonts w:ascii="Times New Roman" w:eastAsia="Times New Roman" w:hAnsi="Times New Roman" w:cs="Times New Roman"/>
+          <w:sz w:val="32"/>
           <w:szCs w:val="28"/>
         </w:rPr>
         <w:t> </w:t>
@@ -1739,14 +2370,14 @@
         <w:rPr>
           <w:rFonts w:ascii="Times New Roman" w:eastAsia="Times New Roman" w:hAnsi="Times New Roman" w:cs="Times New Roman"/>
           <w:color w:val="C00000"/>
-          <w:sz w:val="28"/>
-          <w:szCs w:val="28"/>
-        </w:rPr>
-      </w:pPr>
-      <w:r>
-        <w:rPr>
-          <w:rFonts w:ascii="Times New Roman" w:eastAsia="Times New Roman" w:hAnsi="Times New Roman" w:cs="Times New Roman"/>
-          <w:sz w:val="28"/>
+          <w:sz w:val="32"/>
+          <w:szCs w:val="28"/>
+        </w:rPr>
+      </w:pPr>
+      <w:r>
+        <w:rPr>
+          <w:rFonts w:ascii="Times New Roman" w:eastAsia="Times New Roman" w:hAnsi="Times New Roman" w:cs="Times New Roman"/>
+          <w:sz w:val="32"/>
           <w:szCs w:val="28"/>
         </w:rPr>
         <w:t> </w:t>
@@ -1755,7 +2386,7 @@
         <w:rPr>
           <w:rFonts w:ascii="Times New Roman" w:eastAsia="Times New Roman" w:hAnsi="Times New Roman" w:cs="Times New Roman"/>
           <w:color w:val="C00000"/>
-          <w:sz w:val="28"/>
+          <w:sz w:val="32"/>
           <w:szCs w:val="28"/>
         </w:rPr>
         <w:t>A) Page number from Insert menu</w:t>
@@ -1767,14 +2398,14 @@
         <w:ind w:firstLine="360"/>
         <w:rPr>
           <w:rFonts w:ascii="Times New Roman" w:eastAsia="Times New Roman" w:hAnsi="Times New Roman" w:cs="Times New Roman"/>
-          <w:sz w:val="28"/>
-          <w:szCs w:val="28"/>
-        </w:rPr>
-      </w:pPr>
-      <w:r>
-        <w:rPr>
-          <w:rFonts w:ascii="Times New Roman" w:eastAsia="Times New Roman" w:hAnsi="Times New Roman" w:cs="Times New Roman"/>
-          <w:sz w:val="28"/>
+          <w:sz w:val="32"/>
+          <w:szCs w:val="28"/>
+        </w:rPr>
+      </w:pPr>
+      <w:r>
+        <w:rPr>
+          <w:rFonts w:ascii="Times New Roman" w:eastAsia="Times New Roman" w:hAnsi="Times New Roman" w:cs="Times New Roman"/>
+          <w:sz w:val="32"/>
           <w:szCs w:val="28"/>
         </w:rPr>
         <w:t> B) Page Setup from file menu</w:t>
@@ -1786,14 +2417,14 @@
         <w:ind w:firstLine="360"/>
         <w:rPr>
           <w:rFonts w:ascii="Times New Roman" w:eastAsia="Times New Roman" w:hAnsi="Times New Roman" w:cs="Times New Roman"/>
-          <w:sz w:val="28"/>
-          <w:szCs w:val="28"/>
-        </w:rPr>
-      </w:pPr>
-      <w:r>
-        <w:rPr>
-          <w:rFonts w:ascii="Times New Roman" w:eastAsia="Times New Roman" w:hAnsi="Times New Roman" w:cs="Times New Roman"/>
-          <w:sz w:val="28"/>
+          <w:sz w:val="32"/>
+          <w:szCs w:val="28"/>
+        </w:rPr>
+      </w:pPr>
+      <w:r>
+        <w:rPr>
+          <w:rFonts w:ascii="Times New Roman" w:eastAsia="Times New Roman" w:hAnsi="Times New Roman" w:cs="Times New Roman"/>
+          <w:sz w:val="32"/>
           <w:szCs w:val="28"/>
         </w:rPr>
         <w:t> C) Footnote from Insert menu</w:t>
@@ -1804,14 +2435,14 @@
         <w:ind w:firstLine="360"/>
         <w:rPr>
           <w:rFonts w:ascii="Times New Roman" w:eastAsia="Times New Roman" w:hAnsi="Times New Roman" w:cs="Times New Roman"/>
-          <w:sz w:val="28"/>
-          <w:szCs w:val="28"/>
-        </w:rPr>
-      </w:pPr>
-      <w:r>
-        <w:rPr>
-          <w:rFonts w:ascii="Times New Roman" w:eastAsia="Times New Roman" w:hAnsi="Times New Roman" w:cs="Times New Roman"/>
-          <w:sz w:val="28"/>
+          <w:sz w:val="32"/>
+          <w:szCs w:val="28"/>
+        </w:rPr>
+      </w:pPr>
+      <w:r>
+        <w:rPr>
+          <w:rFonts w:ascii="Times New Roman" w:eastAsia="Times New Roman" w:hAnsi="Times New Roman" w:cs="Times New Roman"/>
+          <w:sz w:val="32"/>
           <w:szCs w:val="28"/>
         </w:rPr>
         <w:t> D) Both a &amp; c</w:t>
@@ -1822,15 +2453,18 @@
         <w:spacing w:after="0" w:line="240" w:lineRule="auto"/>
         <w:rPr>
           <w:rFonts w:ascii="Times New Roman" w:eastAsia="Times New Roman" w:hAnsi="Times New Roman" w:cs="Times New Roman"/>
-          <w:sz w:val="28"/>
-          <w:szCs w:val="28"/>
-        </w:rPr>
-      </w:pPr>
-      <w:proofErr w:type="spellStart"/>
-      <w:r>
-        <w:rPr>
-          <w:rFonts w:ascii="Times New Roman" w:eastAsia="Times New Roman" w:hAnsi="Times New Roman" w:cs="Times New Roman"/>
-          <w:sz w:val="28"/>
+          <w:i/>
+          <w:sz w:val="32"/>
+          <w:szCs w:val="28"/>
+        </w:rPr>
+      </w:pPr>
+      <w:proofErr w:type="spellStart"/>
+      <w:r>
+        <w:rPr>
+          <w:rFonts w:ascii="Times New Roman" w:eastAsia="Times New Roman" w:hAnsi="Times New Roman" w:cs="Times New Roman"/>
+          <w:b/>
+          <w:i/>
+          <w:sz w:val="32"/>
           <w:szCs w:val="28"/>
         </w:rPr>
         <w:t>Câu</w:t>
@@ -1839,10 +2473,21 @@
       <w:r>
         <w:rPr>
           <w:rFonts w:ascii="Times New Roman" w:eastAsia="Times New Roman" w:hAnsi="Times New Roman" w:cs="Times New Roman"/>
-          <w:sz w:val="28"/>
-          <w:szCs w:val="28"/>
-        </w:rPr>
-        <w:t xml:space="preserve"> 5: What happens if you press Ctrl + Shift + F8?</w:t>
+          <w:b/>
+          <w:i/>
+          <w:sz w:val="32"/>
+          <w:szCs w:val="28"/>
+        </w:rPr>
+        <w:t xml:space="preserve"> 5:</w:t>
+      </w:r>
+      <w:r>
+        <w:rPr>
+          <w:rFonts w:ascii="Times New Roman" w:eastAsia="Times New Roman" w:hAnsi="Times New Roman" w:cs="Times New Roman"/>
+          <w:i/>
+          <w:sz w:val="32"/>
+          <w:szCs w:val="28"/>
+        </w:rPr>
+        <w:t xml:space="preserve"> What happens if you press Ctrl + Shift + F8?</w:t>
       </w:r>
     </w:p>
     <w:p>
@@ -1850,14 +2495,14 @@
         <w:spacing w:after="0" w:line="240" w:lineRule="auto"/>
         <w:rPr>
           <w:rFonts w:ascii="Times New Roman" w:eastAsia="Times New Roman" w:hAnsi="Times New Roman" w:cs="Times New Roman"/>
-          <w:sz w:val="28"/>
-          <w:szCs w:val="28"/>
-        </w:rPr>
-      </w:pPr>
-      <w:r>
-        <w:rPr>
-          <w:rFonts w:ascii="Times New Roman" w:eastAsia="Times New Roman" w:hAnsi="Times New Roman" w:cs="Times New Roman"/>
-          <w:sz w:val="28"/>
+          <w:sz w:val="32"/>
+          <w:szCs w:val="28"/>
+        </w:rPr>
+      </w:pPr>
+      <w:r>
+        <w:rPr>
+          <w:rFonts w:ascii="Times New Roman" w:eastAsia="Times New Roman" w:hAnsi="Times New Roman" w:cs="Times New Roman"/>
+          <w:sz w:val="32"/>
           <w:szCs w:val="28"/>
         </w:rPr>
         <w:t> </w:t>
@@ -1869,14 +2514,14 @@
         <w:ind w:firstLine="450"/>
         <w:rPr>
           <w:rFonts w:ascii="Times New Roman" w:eastAsia="Times New Roman" w:hAnsi="Times New Roman" w:cs="Times New Roman"/>
-          <w:sz w:val="28"/>
-          <w:szCs w:val="28"/>
-        </w:rPr>
-      </w:pPr>
-      <w:r>
-        <w:rPr>
-          <w:rFonts w:ascii="Times New Roman" w:eastAsia="Times New Roman" w:hAnsi="Times New Roman" w:cs="Times New Roman"/>
-          <w:sz w:val="28"/>
+          <w:sz w:val="32"/>
+          <w:szCs w:val="28"/>
+        </w:rPr>
+      </w:pPr>
+      <w:r>
+        <w:rPr>
+          <w:rFonts w:ascii="Times New Roman" w:eastAsia="Times New Roman" w:hAnsi="Times New Roman" w:cs="Times New Roman"/>
+          <w:sz w:val="32"/>
           <w:szCs w:val="28"/>
         </w:rPr>
         <w:t> A) It activates extended selection</w:t>
@@ -1889,7 +2534,7 @@
         <w:rPr>
           <w:rFonts w:ascii="Times New Roman" w:eastAsia="Times New Roman" w:hAnsi="Times New Roman" w:cs="Times New Roman"/>
           <w:color w:val="C00000"/>
-          <w:sz w:val="28"/>
+          <w:sz w:val="32"/>
           <w:szCs w:val="28"/>
         </w:rPr>
       </w:pPr>
@@ -1897,7 +2542,7 @@
         <w:rPr>
           <w:rFonts w:ascii="Times New Roman" w:eastAsia="Times New Roman" w:hAnsi="Times New Roman" w:cs="Times New Roman"/>
           <w:color w:val="C00000"/>
-          <w:sz w:val="28"/>
+          <w:sz w:val="32"/>
           <w:szCs w:val="28"/>
         </w:rPr>
         <w:t> B) It activates the rectangular selection</w:t>
@@ -1909,14 +2554,14 @@
         <w:ind w:firstLine="450"/>
         <w:rPr>
           <w:rFonts w:ascii="Times New Roman" w:eastAsia="Times New Roman" w:hAnsi="Times New Roman" w:cs="Times New Roman"/>
-          <w:sz w:val="28"/>
-          <w:szCs w:val="28"/>
-        </w:rPr>
-      </w:pPr>
-      <w:r>
-        <w:rPr>
-          <w:rFonts w:ascii="Times New Roman" w:eastAsia="Times New Roman" w:hAnsi="Times New Roman" w:cs="Times New Roman"/>
-          <w:sz w:val="28"/>
+          <w:sz w:val="32"/>
+          <w:szCs w:val="28"/>
+        </w:rPr>
+      </w:pPr>
+      <w:r>
+        <w:rPr>
+          <w:rFonts w:ascii="Times New Roman" w:eastAsia="Times New Roman" w:hAnsi="Times New Roman" w:cs="Times New Roman"/>
+          <w:sz w:val="32"/>
           <w:szCs w:val="28"/>
         </w:rPr>
         <w:t> C) It selects the paragraph on which the insertion line is.</w:t>
@@ -1928,14 +2573,14 @@
         <w:ind w:firstLine="450"/>
         <w:rPr>
           <w:rFonts w:ascii="Times New Roman" w:eastAsia="Times New Roman" w:hAnsi="Times New Roman" w:cs="Times New Roman"/>
-          <w:sz w:val="28"/>
-          <w:szCs w:val="28"/>
-        </w:rPr>
-      </w:pPr>
-      <w:r>
-        <w:rPr>
-          <w:rFonts w:ascii="Times New Roman" w:eastAsia="Times New Roman" w:hAnsi="Times New Roman" w:cs="Times New Roman"/>
-          <w:sz w:val="28"/>
+          <w:sz w:val="32"/>
+          <w:szCs w:val="28"/>
+        </w:rPr>
+      </w:pPr>
+      <w:r>
+        <w:rPr>
+          <w:rFonts w:ascii="Times New Roman" w:eastAsia="Times New Roman" w:hAnsi="Times New Roman" w:cs="Times New Roman"/>
+          <w:sz w:val="32"/>
           <w:szCs w:val="28"/>
         </w:rPr>
         <w:t> D) None of above</w:t>
@@ -1946,7 +2591,7 @@
         <w:spacing w:after="0" w:line="240" w:lineRule="auto"/>
         <w:rPr>
           <w:rFonts w:ascii="Times New Roman" w:eastAsia="Times New Roman" w:hAnsi="Times New Roman" w:cs="Times New Roman"/>
-          <w:sz w:val="28"/>
+          <w:sz w:val="32"/>
           <w:szCs w:val="28"/>
         </w:rPr>
       </w:pPr>
@@ -1956,15 +2601,18 @@
         <w:spacing w:after="0" w:line="240" w:lineRule="auto"/>
         <w:rPr>
           <w:rFonts w:ascii="Times New Roman" w:eastAsia="Times New Roman" w:hAnsi="Times New Roman" w:cs="Times New Roman"/>
-          <w:sz w:val="28"/>
-          <w:szCs w:val="28"/>
-        </w:rPr>
-      </w:pPr>
-      <w:proofErr w:type="spellStart"/>
-      <w:r>
-        <w:rPr>
-          <w:rFonts w:ascii="Times New Roman" w:eastAsia="Times New Roman" w:hAnsi="Times New Roman" w:cs="Times New Roman"/>
-          <w:sz w:val="28"/>
+          <w:i/>
+          <w:sz w:val="32"/>
+          <w:szCs w:val="28"/>
+        </w:rPr>
+      </w:pPr>
+      <w:proofErr w:type="spellStart"/>
+      <w:r>
+        <w:rPr>
+          <w:rFonts w:ascii="Times New Roman" w:eastAsia="Times New Roman" w:hAnsi="Times New Roman" w:cs="Times New Roman"/>
+          <w:b/>
+          <w:i/>
+          <w:sz w:val="32"/>
           <w:szCs w:val="28"/>
         </w:rPr>
         <w:t>Câu</w:t>
@@ -1973,10 +2621,21 @@
       <w:r>
         <w:rPr>
           <w:rFonts w:ascii="Times New Roman" w:eastAsia="Times New Roman" w:hAnsi="Times New Roman" w:cs="Times New Roman"/>
-          <w:sz w:val="28"/>
-          <w:szCs w:val="28"/>
-        </w:rPr>
-        <w:t xml:space="preserve"> 6: What is the smallest and largest font size available in Font Size tool on formatting toolbar?</w:t>
+          <w:b/>
+          <w:i/>
+          <w:sz w:val="32"/>
+          <w:szCs w:val="28"/>
+        </w:rPr>
+        <w:t xml:space="preserve"> 6:</w:t>
+      </w:r>
+      <w:r>
+        <w:rPr>
+          <w:rFonts w:ascii="Times New Roman" w:eastAsia="Times New Roman" w:hAnsi="Times New Roman" w:cs="Times New Roman"/>
+          <w:i/>
+          <w:sz w:val="32"/>
+          <w:szCs w:val="28"/>
+        </w:rPr>
+        <w:t xml:space="preserve"> What is the smallest and largest font size available in Font Size tool on formatting toolbar?</w:t>
       </w:r>
     </w:p>
     <w:p>
@@ -1984,16 +2643,17 @@
         <w:spacing w:after="0" w:line="240" w:lineRule="auto"/>
         <w:rPr>
           <w:rFonts w:ascii="Times New Roman" w:eastAsia="Times New Roman" w:hAnsi="Times New Roman" w:cs="Times New Roman"/>
-          <w:sz w:val="28"/>
-          <w:szCs w:val="28"/>
-        </w:rPr>
-      </w:pPr>
-      <w:r>
-        <w:rPr>
-          <w:rFonts w:ascii="Times New Roman" w:eastAsia="Times New Roman" w:hAnsi="Times New Roman" w:cs="Times New Roman"/>
-          <w:sz w:val="28"/>
-          <w:szCs w:val="28"/>
-        </w:rPr>
+          <w:sz w:val="32"/>
+          <w:szCs w:val="28"/>
+        </w:rPr>
+      </w:pPr>
+      <w:r>
+        <w:rPr>
+          <w:rFonts w:ascii="Times New Roman" w:eastAsia="Times New Roman" w:hAnsi="Times New Roman" w:cs="Times New Roman"/>
+          <w:sz w:val="32"/>
+          <w:szCs w:val="28"/>
+        </w:rPr>
+        <w:lastRenderedPageBreak/>
         <w:t> </w:t>
       </w:r>
     </w:p>
@@ -2004,14 +2664,14 @@
         <w:rPr>
           <w:rFonts w:ascii="Times New Roman" w:eastAsia="Times New Roman" w:hAnsi="Times New Roman" w:cs="Times New Roman"/>
           <w:color w:val="C00000"/>
-          <w:sz w:val="28"/>
-          <w:szCs w:val="28"/>
-        </w:rPr>
-      </w:pPr>
-      <w:r>
-        <w:rPr>
-          <w:rFonts w:ascii="Times New Roman" w:eastAsia="Times New Roman" w:hAnsi="Times New Roman" w:cs="Times New Roman"/>
-          <w:sz w:val="28"/>
+          <w:sz w:val="32"/>
+          <w:szCs w:val="28"/>
+        </w:rPr>
+      </w:pPr>
+      <w:r>
+        <w:rPr>
+          <w:rFonts w:ascii="Times New Roman" w:eastAsia="Times New Roman" w:hAnsi="Times New Roman" w:cs="Times New Roman"/>
+          <w:sz w:val="32"/>
           <w:szCs w:val="28"/>
         </w:rPr>
         <w:t> </w:t>
@@ -2020,7 +2680,7 @@
         <w:rPr>
           <w:rFonts w:ascii="Times New Roman" w:eastAsia="Times New Roman" w:hAnsi="Times New Roman" w:cs="Times New Roman"/>
           <w:color w:val="C00000"/>
-          <w:sz w:val="28"/>
+          <w:sz w:val="32"/>
           <w:szCs w:val="28"/>
         </w:rPr>
         <w:t>A) 8 and 72</w:t>
@@ -2032,17 +2692,16 @@
         <w:ind w:firstLine="540"/>
         <w:rPr>
           <w:rFonts w:ascii="Times New Roman" w:eastAsia="Times New Roman" w:hAnsi="Times New Roman" w:cs="Times New Roman"/>
-          <w:sz w:val="28"/>
-          <w:szCs w:val="28"/>
-        </w:rPr>
-      </w:pPr>
-      <w:r>
-        <w:rPr>
-          <w:rFonts w:ascii="Times New Roman" w:eastAsia="Times New Roman" w:hAnsi="Times New Roman" w:cs="Times New Roman"/>
-          <w:sz w:val="28"/>
-          <w:szCs w:val="28"/>
-        </w:rPr>
-        <w:lastRenderedPageBreak/>
+          <w:sz w:val="32"/>
+          <w:szCs w:val="28"/>
+        </w:rPr>
+      </w:pPr>
+      <w:r>
+        <w:rPr>
+          <w:rFonts w:ascii="Times New Roman" w:eastAsia="Times New Roman" w:hAnsi="Times New Roman" w:cs="Times New Roman"/>
+          <w:sz w:val="32"/>
+          <w:szCs w:val="28"/>
+        </w:rPr>
         <w:t> B) 8 and 64</w:t>
       </w:r>
     </w:p>
@@ -2052,14 +2711,14 @@
         <w:ind w:firstLine="540"/>
         <w:rPr>
           <w:rFonts w:ascii="Times New Roman" w:eastAsia="Times New Roman" w:hAnsi="Times New Roman" w:cs="Times New Roman"/>
-          <w:sz w:val="28"/>
-          <w:szCs w:val="28"/>
-        </w:rPr>
-      </w:pPr>
-      <w:r>
-        <w:rPr>
-          <w:rFonts w:ascii="Times New Roman" w:eastAsia="Times New Roman" w:hAnsi="Times New Roman" w:cs="Times New Roman"/>
-          <w:sz w:val="28"/>
+          <w:sz w:val="32"/>
+          <w:szCs w:val="28"/>
+        </w:rPr>
+      </w:pPr>
+      <w:r>
+        <w:rPr>
+          <w:rFonts w:ascii="Times New Roman" w:eastAsia="Times New Roman" w:hAnsi="Times New Roman" w:cs="Times New Roman"/>
+          <w:sz w:val="32"/>
           <w:szCs w:val="28"/>
         </w:rPr>
         <w:t> C) 12 and 72</w:t>
@@ -2071,14 +2730,14 @@
         <w:ind w:firstLine="540"/>
         <w:rPr>
           <w:rFonts w:ascii="Times New Roman" w:eastAsia="Times New Roman" w:hAnsi="Times New Roman" w:cs="Times New Roman"/>
-          <w:sz w:val="28"/>
-          <w:szCs w:val="28"/>
-        </w:rPr>
-      </w:pPr>
-      <w:r>
-        <w:rPr>
-          <w:rFonts w:ascii="Times New Roman" w:eastAsia="Times New Roman" w:hAnsi="Times New Roman" w:cs="Times New Roman"/>
-          <w:sz w:val="28"/>
+          <w:sz w:val="32"/>
+          <w:szCs w:val="28"/>
+        </w:rPr>
+      </w:pPr>
+      <w:r>
+        <w:rPr>
+          <w:rFonts w:ascii="Times New Roman" w:eastAsia="Times New Roman" w:hAnsi="Times New Roman" w:cs="Times New Roman"/>
+          <w:sz w:val="32"/>
           <w:szCs w:val="28"/>
         </w:rPr>
         <w:t> D) None of above</w:t>
@@ -2090,7 +2749,7 @@
         <w:ind w:firstLine="540"/>
         <w:rPr>
           <w:rFonts w:ascii="Times New Roman" w:eastAsia="Times New Roman" w:hAnsi="Times New Roman" w:cs="Times New Roman"/>
-          <w:sz w:val="28"/>
+          <w:sz w:val="32"/>
           <w:szCs w:val="28"/>
         </w:rPr>
       </w:pPr>
@@ -2099,14 +2758,18 @@
       <w:pPr>
         <w:ind w:firstLine="540"/>
         <w:rPr>
-          <w:sz w:val="32"/>
-        </w:rPr>
-      </w:pPr>
-    </w:p>
-    <w:p>
-      <w:pPr>
-        <w:rPr>
-          <w:sz w:val="32"/>
+          <w:rFonts w:ascii="Times New Roman" w:hAnsi="Times New Roman" w:cs="Times New Roman"/>
+          <w:sz w:val="32"/>
+          <w:szCs w:val="28"/>
+        </w:rPr>
+      </w:pPr>
+    </w:p>
+    <w:p>
+      <w:pPr>
+        <w:rPr>
+          <w:rFonts w:ascii="Times New Roman" w:hAnsi="Times New Roman" w:cs="Times New Roman"/>
+          <w:sz w:val="32"/>
+          <w:szCs w:val="28"/>
         </w:rPr>
       </w:pPr>
     </w:p>

</xml_diff>